<commit_message>
agragar readme y imagen del proyecto
</commit_message>
<xml_diff>
--- a/assets/doc/Calculadora-Sencilla.docx
+++ b/assets/doc/Calculadora-Sencilla.docx
@@ -12,7 +12,6 @@
           <w:szCs w:val="28"/>
         </w:rPr>
       </w:pPr>
-      <w:proofErr w:type="spellStart"/>
       <w:r>
         <w:rPr>
           <w:rFonts w:ascii="Consolas" w:hAnsi="Consolas"/>
@@ -21,9 +20,8 @@
           <w:sz w:val="28"/>
           <w:szCs w:val="28"/>
         </w:rPr>
-        <w:t>ugerencias</w:t>
-      </w:r>
-      <w:proofErr w:type="spellEnd"/>
+        <w:t>S</w:t>
+      </w:r>
       <w:r>
         <w:rPr>
           <w:rFonts w:ascii="Consolas" w:hAnsi="Consolas"/>
@@ -32,7 +30,7 @@
           <w:sz w:val="28"/>
           <w:szCs w:val="28"/>
         </w:rPr>
-        <w:t xml:space="preserve"> de Mejora</w:t>
+        <w:t>ugerencias de Mejora</w:t>
       </w:r>
     </w:p>
     <w:p>
@@ -206,6 +204,2456 @@
           <w:szCs w:val="28"/>
         </w:rPr>
         <w:t>: Agrega comentarios en tu código para explicar partes clave, lo que puede ser útil para ti o para otros que lean tu código más adelante.</w:t>
+      </w:r>
+    </w:p>
+    <w:p>
+      <w:pPr>
+        <w:rPr>
+          <w:rFonts w:ascii="Consolas" w:hAnsi="Consolas"/>
+          <w:sz w:val="28"/>
+          <w:szCs w:val="28"/>
+        </w:rPr>
+      </w:pPr>
+    </w:p>
+    <w:p>
+      <w:pPr>
+        <w:rPr>
+          <w:rFonts w:ascii="Consolas" w:hAnsi="Consolas"/>
+          <w:b/>
+          <w:bCs/>
+          <w:sz w:val="28"/>
+          <w:szCs w:val="28"/>
+        </w:rPr>
+      </w:pPr>
+      <w:bookmarkStart w:id="0" w:name="_Hlk183096504"/>
+      <w:r>
+        <w:rPr>
+          <w:rFonts w:ascii="Consolas" w:hAnsi="Consolas"/>
+          <w:b/>
+          <w:bCs/>
+          <w:sz w:val="28"/>
+          <w:szCs w:val="28"/>
+          <w:highlight w:val="yellow"/>
+        </w:rPr>
+        <w:t># Prompts para Describir Clasificar los proyectos.</w:t>
+      </w:r>
+      <w:r>
+        <w:rPr>
+          <w:rFonts w:ascii="Consolas" w:hAnsi="Consolas"/>
+          <w:b/>
+          <w:bCs/>
+          <w:sz w:val="28"/>
+          <w:szCs w:val="28"/>
+        </w:rPr>
+        <w:t xml:space="preserve"> </w:t>
+      </w:r>
+    </w:p>
+    <w:p>
+      <w:pPr>
+        <w:rPr>
+          <w:rFonts w:ascii="Consolas" w:hAnsi="Consolas"/>
+          <w:sz w:val="28"/>
+          <w:szCs w:val="28"/>
+        </w:rPr>
+      </w:pPr>
+      <w:r>
+        <w:rPr>
+          <w:rFonts w:ascii="Consolas" w:hAnsi="Consolas"/>
+          <w:sz w:val="28"/>
+          <w:szCs w:val="28"/>
+        </w:rPr>
+        <w:t>"Se presenta a continuación un proyecto de desarrollo web compuesto por los siguientes archivos: HTML [CÓDIGO HTML] y JavaScript [CÓDIGO JS]. Esta aplicación tiene como objetivo principal [</w:t>
+      </w:r>
+      <w:r>
+        <w:rPr>
+          <w:rFonts w:ascii="Consolas" w:hAnsi="Consolas"/>
+          <w:sz w:val="28"/>
+          <w:szCs w:val="28"/>
+        </w:rPr>
+        <w:t>una app sencilla calculadora</w:t>
+      </w:r>
+      <w:r>
+        <w:rPr>
+          <w:rFonts w:ascii="Consolas" w:hAnsi="Consolas"/>
+          <w:sz w:val="28"/>
+          <w:szCs w:val="28"/>
+        </w:rPr>
+        <w:t>]. A partir de este código, realiza una evaluación exhaustiva considerando los siguientes 5 puntos:"</w:t>
+      </w:r>
+    </w:p>
+    <w:p>
+      <w:pPr>
+        <w:pStyle w:val="Prrafodelista"/>
+        <w:rPr>
+          <w:rFonts w:ascii="Consolas" w:hAnsi="Consolas"/>
+          <w:sz w:val="28"/>
+          <w:szCs w:val="28"/>
+        </w:rPr>
+      </w:pPr>
+      <w:r>
+        <w:rPr>
+          <w:rFonts w:ascii="Consolas" w:hAnsi="Consolas"/>
+          <w:sz w:val="28"/>
+          <w:szCs w:val="28"/>
+        </w:rPr>
+        <w:t xml:space="preserve">1.- </w:t>
+      </w:r>
+      <w:r>
+        <w:rPr>
+          <w:rFonts w:ascii="Consolas" w:hAnsi="Consolas"/>
+          <w:sz w:val="28"/>
+          <w:szCs w:val="28"/>
+        </w:rPr>
+        <w:t>Evaluación del proyecto:</w:t>
+      </w:r>
+      <w:r>
+        <w:rPr>
+          <w:rFonts w:ascii="Consolas" w:hAnsi="Consolas"/>
+          <w:sz w:val="28"/>
+          <w:szCs w:val="28"/>
+        </w:rPr>
+        <w:t xml:space="preserve"> </w:t>
+      </w:r>
+    </w:p>
+    <w:p>
+      <w:pPr>
+        <w:pStyle w:val="Prrafodelista"/>
+        <w:rPr>
+          <w:rFonts w:ascii="Consolas" w:hAnsi="Consolas"/>
+          <w:sz w:val="28"/>
+          <w:szCs w:val="28"/>
+        </w:rPr>
+      </w:pPr>
+      <w:r>
+        <w:rPr>
+          <w:rFonts w:ascii="Consolas" w:hAnsi="Consolas"/>
+          <w:sz w:val="28"/>
+          <w:szCs w:val="28"/>
+        </w:rPr>
+        <w:t>"Califica este proyecto de desarrollo web en una escala de 1 a 5, siendo 1 básico y 5 avanzado, y justifica tu respuesta considerando las tecnologías utilizadas, la complejidad del proyecto y la calidad del código."</w:t>
+      </w:r>
+    </w:p>
+    <w:p>
+      <w:pPr>
+        <w:pStyle w:val="Prrafodelista"/>
+        <w:rPr>
+          <w:rFonts w:ascii="Consolas" w:hAnsi="Consolas"/>
+          <w:sz w:val="28"/>
+          <w:szCs w:val="28"/>
+        </w:rPr>
+      </w:pPr>
+    </w:p>
+    <w:p>
+      <w:pPr>
+        <w:pStyle w:val="Prrafodelista"/>
+        <w:rPr>
+          <w:rFonts w:ascii="Consolas" w:hAnsi="Consolas"/>
+          <w:sz w:val="28"/>
+          <w:szCs w:val="28"/>
+        </w:rPr>
+      </w:pPr>
+      <w:r>
+        <w:rPr>
+          <w:rFonts w:ascii="Consolas" w:hAnsi="Consolas"/>
+          <w:sz w:val="28"/>
+          <w:szCs w:val="28"/>
+        </w:rPr>
+        <w:t xml:space="preserve">2.- </w:t>
+      </w:r>
+      <w:r>
+        <w:rPr>
+          <w:rFonts w:ascii="Consolas" w:hAnsi="Consolas"/>
+          <w:sz w:val="28"/>
+          <w:szCs w:val="28"/>
+        </w:rPr>
+        <w:t xml:space="preserve">Descripción </w:t>
+      </w:r>
+      <w:r>
+        <w:rPr>
+          <w:rFonts w:ascii="Consolas" w:hAnsi="Consolas"/>
+          <w:sz w:val="28"/>
+          <w:szCs w:val="28"/>
+        </w:rPr>
+        <w:t xml:space="preserve">del proyecto: </w:t>
+      </w:r>
+    </w:p>
+    <w:p>
+      <w:pPr>
+        <w:pStyle w:val="Prrafodelista"/>
+        <w:rPr>
+          <w:rFonts w:ascii="Consolas" w:hAnsi="Consolas"/>
+          <w:sz w:val="28"/>
+          <w:szCs w:val="28"/>
+        </w:rPr>
+      </w:pPr>
+      <w:r>
+        <w:rPr>
+          <w:rFonts w:ascii="Consolas" w:hAnsi="Consolas"/>
+          <w:sz w:val="28"/>
+          <w:szCs w:val="28"/>
+        </w:rPr>
+        <w:t>"Redacta una descripción concisa y persuasiva de este proyecto para un reclutador, destacando los desafíos superados, las tecnologías empleadas y el impacto que tuvo."</w:t>
+      </w:r>
+    </w:p>
+    <w:p>
+      <w:pPr>
+        <w:pStyle w:val="Prrafodelista"/>
+        <w:rPr>
+          <w:rFonts w:ascii="Consolas" w:hAnsi="Consolas"/>
+          <w:sz w:val="28"/>
+          <w:szCs w:val="28"/>
+        </w:rPr>
+      </w:pPr>
+    </w:p>
+    <w:p>
+      <w:pPr>
+        <w:pStyle w:val="Prrafodelista"/>
+        <w:rPr>
+          <w:rFonts w:ascii="Consolas" w:hAnsi="Consolas"/>
+          <w:sz w:val="28"/>
+          <w:szCs w:val="28"/>
+        </w:rPr>
+      </w:pPr>
+      <w:r>
+        <w:rPr>
+          <w:rFonts w:ascii="Consolas" w:hAnsi="Consolas"/>
+          <w:sz w:val="28"/>
+          <w:szCs w:val="28"/>
+        </w:rPr>
+        <w:t xml:space="preserve">3.- </w:t>
+      </w:r>
+      <w:r>
+        <w:rPr>
+          <w:rFonts w:ascii="Consolas" w:hAnsi="Consolas"/>
+          <w:sz w:val="28"/>
+          <w:szCs w:val="28"/>
+        </w:rPr>
+        <w:t>Completar el archivo README</w:t>
+      </w:r>
+      <w:r>
+        <w:rPr>
+          <w:rFonts w:ascii="Consolas" w:hAnsi="Consolas"/>
+          <w:sz w:val="28"/>
+          <w:szCs w:val="28"/>
+        </w:rPr>
+        <w:t xml:space="preserve">: </w:t>
+      </w:r>
+    </w:p>
+    <w:p>
+      <w:pPr>
+        <w:pStyle w:val="Prrafodelista"/>
+        <w:rPr>
+          <w:rFonts w:ascii="Consolas" w:hAnsi="Consolas"/>
+          <w:sz w:val="28"/>
+          <w:szCs w:val="28"/>
+        </w:rPr>
+      </w:pPr>
+      <w:r>
+        <w:rPr>
+          <w:rFonts w:ascii="Consolas" w:hAnsi="Consolas"/>
+          <w:sz w:val="28"/>
+          <w:szCs w:val="28"/>
+        </w:rPr>
+        <w:lastRenderedPageBreak/>
+        <w:t xml:space="preserve">"Completa el archivo README.md siguiendo esta </w:t>
+      </w:r>
+      <w:r>
+        <w:rPr>
+          <w:rFonts w:ascii="Consolas" w:hAnsi="Consolas"/>
+          <w:sz w:val="28"/>
+          <w:szCs w:val="28"/>
+        </w:rPr>
+        <w:t>estructura “LA PLANTILLA”</w:t>
+      </w:r>
+      <w:r>
+        <w:rPr>
+          <w:rFonts w:ascii="Consolas" w:hAnsi="Consolas"/>
+          <w:sz w:val="28"/>
+          <w:szCs w:val="28"/>
+        </w:rPr>
+        <w:t>, asegurándote de incluir una introducción clara, una descripción detallada de las funcionalidades, instrucciones de instalación y uso, y una sección de agradecimientos."</w:t>
+      </w:r>
+    </w:p>
+    <w:p>
+      <w:pPr>
+        <w:pStyle w:val="Prrafodelista"/>
+        <w:rPr>
+          <w:rFonts w:ascii="Consolas" w:hAnsi="Consolas"/>
+          <w:sz w:val="28"/>
+          <w:szCs w:val="28"/>
+        </w:rPr>
+      </w:pPr>
+    </w:p>
+    <w:p>
+      <w:pPr>
+        <w:pStyle w:val="Prrafodelista"/>
+        <w:rPr>
+          <w:rFonts w:ascii="Consolas" w:hAnsi="Consolas"/>
+          <w:sz w:val="28"/>
+          <w:szCs w:val="28"/>
+        </w:rPr>
+      </w:pPr>
+      <w:r>
+        <w:rPr>
+          <w:rFonts w:ascii="Consolas" w:hAnsi="Consolas"/>
+          <w:sz w:val="28"/>
+          <w:szCs w:val="28"/>
+        </w:rPr>
+        <w:t xml:space="preserve">4.- </w:t>
+      </w:r>
+      <w:r>
+        <w:rPr>
+          <w:rFonts w:ascii="Consolas" w:hAnsi="Consolas"/>
+          <w:sz w:val="28"/>
+          <w:szCs w:val="28"/>
+        </w:rPr>
+        <w:t xml:space="preserve">Revisar el </w:t>
+      </w:r>
+      <w:proofErr w:type="gramStart"/>
+      <w:r>
+        <w:rPr>
+          <w:rFonts w:ascii="Consolas" w:hAnsi="Consolas"/>
+          <w:sz w:val="28"/>
+          <w:szCs w:val="28"/>
+        </w:rPr>
+        <w:t>archivo .gitignore</w:t>
+      </w:r>
+      <w:proofErr w:type="gramEnd"/>
+      <w:r>
+        <w:rPr>
+          <w:rFonts w:ascii="Consolas" w:hAnsi="Consolas"/>
+          <w:sz w:val="28"/>
+          <w:szCs w:val="28"/>
+        </w:rPr>
+        <w:t>:</w:t>
+      </w:r>
+      <w:r>
+        <w:rPr>
+          <w:rFonts w:ascii="Consolas" w:hAnsi="Consolas"/>
+          <w:sz w:val="28"/>
+          <w:szCs w:val="28"/>
+        </w:rPr>
+        <w:t xml:space="preserve"> </w:t>
+      </w:r>
+    </w:p>
+    <w:p>
+      <w:pPr>
+        <w:pStyle w:val="Prrafodelista"/>
+        <w:rPr>
+          <w:rFonts w:ascii="Consolas" w:hAnsi="Consolas"/>
+          <w:sz w:val="28"/>
+          <w:szCs w:val="28"/>
+        </w:rPr>
+      </w:pPr>
+      <w:r>
+        <w:rPr>
+          <w:rFonts w:ascii="Consolas" w:hAnsi="Consolas"/>
+          <w:sz w:val="28"/>
+          <w:szCs w:val="28"/>
+        </w:rPr>
+        <w:t xml:space="preserve">"Personaliza el </w:t>
+      </w:r>
+      <w:proofErr w:type="gramStart"/>
+      <w:r>
+        <w:rPr>
+          <w:rFonts w:ascii="Consolas" w:hAnsi="Consolas"/>
+          <w:sz w:val="28"/>
+          <w:szCs w:val="28"/>
+        </w:rPr>
+        <w:t>archivo .gitignore</w:t>
+      </w:r>
+      <w:proofErr w:type="gramEnd"/>
+      <w:r>
+        <w:rPr>
+          <w:rFonts w:ascii="Consolas" w:hAnsi="Consolas"/>
+          <w:sz w:val="28"/>
+          <w:szCs w:val="28"/>
+        </w:rPr>
+        <w:t xml:space="preserve"> para este proyecto específico, teniendo en cuenta las características del proyecto y las mejores prácticas de Git.</w:t>
+      </w:r>
+      <w:r>
+        <w:rPr>
+          <w:rFonts w:ascii="Consolas" w:hAnsi="Consolas"/>
+          <w:sz w:val="28"/>
+          <w:szCs w:val="28"/>
+        </w:rPr>
+        <w:t xml:space="preserve"> Siguiendo esta plantilla “LA PLANTILLA”</w:t>
+      </w:r>
+    </w:p>
+    <w:p>
+      <w:pPr>
+        <w:pStyle w:val="Prrafodelista"/>
+        <w:rPr>
+          <w:rFonts w:ascii="Consolas" w:hAnsi="Consolas"/>
+          <w:sz w:val="28"/>
+          <w:szCs w:val="28"/>
+        </w:rPr>
+      </w:pPr>
+    </w:p>
+    <w:p>
+      <w:pPr>
+        <w:pStyle w:val="Prrafodelista"/>
+        <w:rPr>
+          <w:rFonts w:ascii="Consolas" w:hAnsi="Consolas"/>
+          <w:sz w:val="28"/>
+          <w:szCs w:val="28"/>
+        </w:rPr>
+      </w:pPr>
+      <w:r>
+        <w:rPr>
+          <w:rFonts w:ascii="Consolas" w:hAnsi="Consolas"/>
+          <w:sz w:val="28"/>
+          <w:szCs w:val="28"/>
+        </w:rPr>
+        <w:t xml:space="preserve">5.- </w:t>
+      </w:r>
+      <w:r>
+        <w:rPr>
+          <w:rFonts w:ascii="Consolas" w:hAnsi="Consolas"/>
+          <w:sz w:val="28"/>
+          <w:szCs w:val="28"/>
+        </w:rPr>
+        <w:t>"Resume tus hallazgos clave sobre este proyecto, incluyendo tanto los aspectos positivos como las áreas de mejora. ¿Qué aprendizajes obtuviste durante la evaluación? ¿Qué recomendaciones harías para futuros desarrollos?"</w:t>
+      </w:r>
+    </w:p>
+    <w:bookmarkEnd w:id="0"/>
+    <w:p>
+      <w:pPr>
+        <w:rPr>
+          <w:rFonts w:ascii="Consolas" w:hAnsi="Consolas"/>
+          <w:sz w:val="28"/>
+          <w:szCs w:val="28"/>
+        </w:rPr>
+      </w:pPr>
+    </w:p>
+    <w:p>
+      <w:pPr>
+        <w:rPr>
+          <w:rFonts w:ascii="Consolas" w:hAnsi="Consolas"/>
+          <w:sz w:val="28"/>
+          <w:szCs w:val="28"/>
+        </w:rPr>
+      </w:pPr>
+    </w:p>
+    <w:p>
+      <w:pPr>
+        <w:rPr>
+          <w:rFonts w:ascii="Consolas" w:hAnsi="Consolas"/>
+          <w:b/>
+          <w:bCs/>
+          <w:sz w:val="28"/>
+          <w:szCs w:val="28"/>
+        </w:rPr>
+      </w:pPr>
+      <w:r>
+        <w:rPr>
+          <w:rFonts w:ascii="Consolas" w:hAnsi="Consolas"/>
+          <w:b/>
+          <w:bCs/>
+          <w:sz w:val="28"/>
+          <w:szCs w:val="28"/>
+        </w:rPr>
+        <w:t>Evaluación del Proyecto</w:t>
+      </w:r>
+    </w:p>
+    <w:p>
+      <w:pPr>
+        <w:numPr>
+          <w:ilvl w:val="0"/>
+          <w:numId w:val="2"/>
+        </w:numPr>
+        <w:rPr>
+          <w:rFonts w:ascii="Consolas" w:hAnsi="Consolas"/>
+          <w:sz w:val="28"/>
+          <w:szCs w:val="28"/>
+        </w:rPr>
+      </w:pPr>
+      <w:r>
+        <w:rPr>
+          <w:rFonts w:ascii="Consolas" w:hAnsi="Consolas"/>
+          <w:b/>
+          <w:bCs/>
+          <w:sz w:val="28"/>
+          <w:szCs w:val="28"/>
+        </w:rPr>
+        <w:t>Calificación del Proyecto:</w:t>
+      </w:r>
+      <w:r>
+        <w:rPr>
+          <w:rFonts w:ascii="Consolas" w:hAnsi="Consolas"/>
+          <w:sz w:val="28"/>
+          <w:szCs w:val="28"/>
+        </w:rPr>
+        <w:t xml:space="preserve"> </w:t>
+      </w:r>
+      <w:r>
+        <w:rPr>
+          <w:rFonts w:ascii="Consolas" w:hAnsi="Consolas"/>
+          <w:b/>
+          <w:bCs/>
+          <w:sz w:val="28"/>
+          <w:szCs w:val="28"/>
+        </w:rPr>
+        <w:t>3/5</w:t>
+      </w:r>
+      <w:r>
+        <w:rPr>
+          <w:rFonts w:ascii="Consolas" w:hAnsi="Consolas"/>
+          <w:sz w:val="28"/>
+          <w:szCs w:val="28"/>
+        </w:rPr>
+        <w:br/>
+        <w:t>El proyecto utiliza tecnologías estándar como HTML5, CSS3 (con Tailwind CSS), y JavaScript. Su funcionalidad es básica pero bien ejecutada, siendo adecuada para una calculadora móvil sencilla. Destaco el uso de Tailwind CSS por optimizar los estilos, y la implementación del modo claro/oscuro añade valor. Sin embargo, carece de aspectos avanzados como integración de APIs, persistencia de datos, o manejo de estados más complejos. El código es claro, pero podría mejorar en modularidad y comentarios.</w:t>
+      </w:r>
+    </w:p>
+    <w:p>
+      <w:pPr>
+        <w:rPr>
+          <w:rFonts w:ascii="Consolas" w:hAnsi="Consolas"/>
+          <w:sz w:val="28"/>
+          <w:szCs w:val="28"/>
+        </w:rPr>
+      </w:pPr>
+      <w:r>
+        <w:rPr>
+          <w:rFonts w:ascii="Consolas" w:hAnsi="Consolas"/>
+          <w:sz w:val="28"/>
+          <w:szCs w:val="28"/>
+        </w:rPr>
+        <w:pict w14:anchorId="75AD8346">
+          <v:rect id="_x0000_i1061" style="width:0;height:1.5pt" o:hralign="center" o:hrstd="t" o:hr="t" fillcolor="#a0a0a0" stroked="f"/>
+        </w:pict>
+      </w:r>
+    </w:p>
+    <w:p>
+      <w:pPr>
+        <w:numPr>
+          <w:ilvl w:val="0"/>
+          <w:numId w:val="3"/>
+        </w:numPr>
+        <w:rPr>
+          <w:rFonts w:ascii="Consolas" w:hAnsi="Consolas"/>
+          <w:sz w:val="28"/>
+          <w:szCs w:val="28"/>
+        </w:rPr>
+      </w:pPr>
+      <w:r>
+        <w:rPr>
+          <w:rFonts w:ascii="Consolas" w:hAnsi="Consolas"/>
+          <w:b/>
+          <w:bCs/>
+          <w:sz w:val="28"/>
+          <w:szCs w:val="28"/>
+        </w:rPr>
+        <w:t>Descripción del Proyecto (para Reclutador):</w:t>
+      </w:r>
+      <w:r>
+        <w:rPr>
+          <w:rFonts w:ascii="Consolas" w:hAnsi="Consolas"/>
+          <w:sz w:val="28"/>
+          <w:szCs w:val="28"/>
+        </w:rPr>
+        <w:br/>
+        <w:t xml:space="preserve">Este proyecto presenta una </w:t>
+      </w:r>
+      <w:r>
+        <w:rPr>
+          <w:rFonts w:ascii="Consolas" w:hAnsi="Consolas"/>
+          <w:b/>
+          <w:bCs/>
+          <w:sz w:val="28"/>
+          <w:szCs w:val="28"/>
+        </w:rPr>
+        <w:t>calculadora móvil intuitiva y responsiva</w:t>
+      </w:r>
+      <w:r>
+        <w:rPr>
+          <w:rFonts w:ascii="Consolas" w:hAnsi="Consolas"/>
+          <w:sz w:val="28"/>
+          <w:szCs w:val="28"/>
+        </w:rPr>
+        <w:t xml:space="preserve"> diseñada para ofrecer una experiencia fluida en cualquier dispositivo. Entre los desafíos abordados se incluye la implementación de un modo claro/oscuro dinámico y una arquitectura de clases en JavaScript para gestionar operaciones aritméticas básicas. Utiliza </w:t>
+      </w:r>
+      <w:r>
+        <w:rPr>
+          <w:rFonts w:ascii="Consolas" w:hAnsi="Consolas"/>
+          <w:b/>
+          <w:bCs/>
+          <w:sz w:val="28"/>
+          <w:szCs w:val="28"/>
+        </w:rPr>
+        <w:t>HTML5</w:t>
+      </w:r>
+      <w:r>
+        <w:rPr>
+          <w:rFonts w:ascii="Consolas" w:hAnsi="Consolas"/>
+          <w:sz w:val="28"/>
+          <w:szCs w:val="28"/>
+        </w:rPr>
+        <w:t xml:space="preserve">, </w:t>
+      </w:r>
+      <w:r>
+        <w:rPr>
+          <w:rFonts w:ascii="Consolas" w:hAnsi="Consolas"/>
+          <w:b/>
+          <w:bCs/>
+          <w:sz w:val="28"/>
+          <w:szCs w:val="28"/>
+        </w:rPr>
+        <w:t>CSS3 (Tailwind CSS)</w:t>
+      </w:r>
+      <w:r>
+        <w:rPr>
+          <w:rFonts w:ascii="Consolas" w:hAnsi="Consolas"/>
+          <w:sz w:val="28"/>
+          <w:szCs w:val="28"/>
+        </w:rPr>
+        <w:t xml:space="preserve">, y </w:t>
+      </w:r>
+      <w:r>
+        <w:rPr>
+          <w:rFonts w:ascii="Consolas" w:hAnsi="Consolas"/>
+          <w:b/>
+          <w:bCs/>
+          <w:sz w:val="28"/>
+          <w:szCs w:val="28"/>
+        </w:rPr>
+        <w:t>JavaScript ES6+</w:t>
+      </w:r>
+      <w:r>
+        <w:rPr>
+          <w:rFonts w:ascii="Consolas" w:hAnsi="Consolas"/>
+          <w:sz w:val="28"/>
+          <w:szCs w:val="28"/>
+        </w:rPr>
+        <w:t>, demostrando buenas prácticas en el diseño y la funcionalidad. Ideal para mostrar habilidades en proyectos frontend bien estructurados.</w:t>
+      </w:r>
+    </w:p>
+    <w:p>
+      <w:pPr>
+        <w:rPr>
+          <w:rFonts w:ascii="Consolas" w:hAnsi="Consolas"/>
+          <w:sz w:val="28"/>
+          <w:szCs w:val="28"/>
+        </w:rPr>
+      </w:pPr>
+      <w:r>
+        <w:rPr>
+          <w:rFonts w:ascii="Consolas" w:hAnsi="Consolas"/>
+          <w:sz w:val="28"/>
+          <w:szCs w:val="28"/>
+        </w:rPr>
+        <w:lastRenderedPageBreak/>
+        <w:pict w14:anchorId="1C92038D">
+          <v:rect id="_x0000_i1062" style="width:0;height:1.5pt" o:hralign="center" o:hrstd="t" o:hr="t" fillcolor="#a0a0a0" stroked="f"/>
+        </w:pict>
+      </w:r>
+    </w:p>
+    <w:p>
+      <w:pPr>
+        <w:numPr>
+          <w:ilvl w:val="0"/>
+          <w:numId w:val="4"/>
+        </w:numPr>
+        <w:rPr>
+          <w:rFonts w:ascii="Consolas" w:hAnsi="Consolas"/>
+          <w:sz w:val="28"/>
+          <w:szCs w:val="28"/>
+        </w:rPr>
+      </w:pPr>
+      <w:r>
+        <w:rPr>
+          <w:rFonts w:ascii="Consolas" w:hAnsi="Consolas"/>
+          <w:b/>
+          <w:bCs/>
+          <w:sz w:val="28"/>
+          <w:szCs w:val="28"/>
+        </w:rPr>
+        <w:t>Archivo README.md</w:t>
+      </w:r>
+    </w:p>
+    <w:p>
+      <w:pPr>
+        <w:rPr>
+          <w:rFonts w:ascii="Consolas" w:hAnsi="Consolas"/>
+          <w:sz w:val="28"/>
+          <w:szCs w:val="28"/>
+        </w:rPr>
+      </w:pPr>
+      <w:r>
+        <w:rPr>
+          <w:rFonts w:ascii="Consolas" w:hAnsi="Consolas"/>
+          <w:sz w:val="28"/>
+          <w:szCs w:val="28"/>
+        </w:rPr>
+        <w:t># Calculadora Móvil</w:t>
+      </w:r>
+    </w:p>
+    <w:p>
+      <w:pPr>
+        <w:rPr>
+          <w:rFonts w:ascii="Consolas" w:hAnsi="Consolas"/>
+          <w:sz w:val="28"/>
+          <w:szCs w:val="28"/>
+        </w:rPr>
+      </w:pPr>
+      <w:r>
+        <w:rPr>
+          <w:rFonts w:ascii="Consolas" w:hAnsi="Consolas"/>
+          <w:sz w:val="28"/>
+          <w:szCs w:val="28"/>
+        </w:rPr>
+        <w:t xml:space="preserve">[Enlace al proyecto](URL-del-proyecto)  </w:t>
+      </w:r>
+    </w:p>
+    <w:p>
+      <w:pPr>
+        <w:rPr>
+          <w:rFonts w:ascii="Consolas" w:hAnsi="Consolas"/>
+          <w:sz w:val="28"/>
+          <w:szCs w:val="28"/>
+        </w:rPr>
+      </w:pPr>
+      <w:proofErr w:type="gramStart"/>
+      <w:r>
+        <w:rPr>
+          <w:rFonts w:ascii="Consolas" w:hAnsi="Consolas"/>
+          <w:sz w:val="28"/>
+          <w:szCs w:val="28"/>
+        </w:rPr>
+        <w:t>![</w:t>
+      </w:r>
+      <w:proofErr w:type="gramEnd"/>
+      <w:r>
+        <w:rPr>
+          <w:rFonts w:ascii="Consolas" w:hAnsi="Consolas"/>
+          <w:sz w:val="28"/>
+          <w:szCs w:val="28"/>
+        </w:rPr>
+        <w:t>Imagen del proyecto](URL-de-la-imagen)</w:t>
+      </w:r>
+    </w:p>
+    <w:p>
+      <w:pPr>
+        <w:rPr>
+          <w:rFonts w:ascii="Consolas" w:hAnsi="Consolas"/>
+          <w:sz w:val="28"/>
+          <w:szCs w:val="28"/>
+        </w:rPr>
+      </w:pPr>
+    </w:p>
+    <w:p>
+      <w:pPr>
+        <w:rPr>
+          <w:rFonts w:ascii="Consolas" w:hAnsi="Consolas"/>
+          <w:sz w:val="28"/>
+          <w:szCs w:val="28"/>
+        </w:rPr>
+      </w:pPr>
+      <w:r>
+        <w:rPr>
+          <w:rFonts w:ascii="Consolas" w:hAnsi="Consolas"/>
+          <w:sz w:val="28"/>
+          <w:szCs w:val="28"/>
+        </w:rPr>
+        <w:t>## Descripción</w:t>
+      </w:r>
+    </w:p>
+    <w:p>
+      <w:pPr>
+        <w:rPr>
+          <w:rFonts w:ascii="Consolas" w:hAnsi="Consolas"/>
+          <w:sz w:val="28"/>
+          <w:szCs w:val="28"/>
+        </w:rPr>
+      </w:pPr>
+      <w:r>
+        <w:rPr>
+          <w:rFonts w:ascii="Consolas" w:hAnsi="Consolas"/>
+          <w:sz w:val="28"/>
+          <w:szCs w:val="28"/>
+        </w:rPr>
+        <w:t>Esta calculadora móvil proporciona una experiencia sencilla e intuitiva para realizar operaciones matemáticas básicas. Desarrollada con **HTML5**, **CSS3** y **JavaScript**, incluye un diseño responsivo y un modo claro/oscuro que mejora la accesibilidad y la personalización.</w:t>
+      </w:r>
+    </w:p>
+    <w:p>
+      <w:pPr>
+        <w:rPr>
+          <w:rFonts w:ascii="Consolas" w:hAnsi="Consolas"/>
+          <w:sz w:val="28"/>
+          <w:szCs w:val="28"/>
+        </w:rPr>
+      </w:pPr>
+    </w:p>
+    <w:p>
+      <w:pPr>
+        <w:rPr>
+          <w:rFonts w:ascii="Consolas" w:hAnsi="Consolas"/>
+          <w:sz w:val="28"/>
+          <w:szCs w:val="28"/>
+        </w:rPr>
+      </w:pPr>
+      <w:r>
+        <w:rPr>
+          <w:rFonts w:ascii="Consolas" w:hAnsi="Consolas"/>
+          <w:sz w:val="28"/>
+          <w:szCs w:val="28"/>
+        </w:rPr>
+        <w:t>## Características</w:t>
+      </w:r>
+    </w:p>
+    <w:p>
+      <w:pPr>
+        <w:rPr>
+          <w:rFonts w:ascii="Consolas" w:hAnsi="Consolas"/>
+          <w:sz w:val="28"/>
+          <w:szCs w:val="28"/>
+        </w:rPr>
+      </w:pPr>
+      <w:r>
+        <w:rPr>
+          <w:rFonts w:ascii="Consolas" w:hAnsi="Consolas"/>
+          <w:sz w:val="28"/>
+          <w:szCs w:val="28"/>
+        </w:rPr>
+        <w:t>- **Operaciones básicas**: Suma, resta, multiplicación y división.</w:t>
+      </w:r>
+    </w:p>
+    <w:p>
+      <w:pPr>
+        <w:rPr>
+          <w:rFonts w:ascii="Consolas" w:hAnsi="Consolas"/>
+          <w:sz w:val="28"/>
+          <w:szCs w:val="28"/>
+        </w:rPr>
+      </w:pPr>
+      <w:r>
+        <w:rPr>
+          <w:rFonts w:ascii="Consolas" w:hAnsi="Consolas"/>
+          <w:sz w:val="28"/>
+          <w:szCs w:val="28"/>
+        </w:rPr>
+        <w:t>- **Interfaz dinámica**: Actualización en tiempo real de las operaciones y resultados.</w:t>
+      </w:r>
+    </w:p>
+    <w:p>
+      <w:pPr>
+        <w:rPr>
+          <w:rFonts w:ascii="Consolas" w:hAnsi="Consolas"/>
+          <w:sz w:val="28"/>
+          <w:szCs w:val="28"/>
+        </w:rPr>
+      </w:pPr>
+      <w:r>
+        <w:rPr>
+          <w:rFonts w:ascii="Consolas" w:hAnsi="Consolas"/>
+          <w:sz w:val="28"/>
+          <w:szCs w:val="28"/>
+        </w:rPr>
+        <w:t>- **Modo claro/oscuro**: Alternancia con un solo clic para adaptarse a las preferencias del usuario.</w:t>
+      </w:r>
+    </w:p>
+    <w:p>
+      <w:pPr>
+        <w:rPr>
+          <w:rFonts w:ascii="Consolas" w:hAnsi="Consolas"/>
+          <w:sz w:val="28"/>
+          <w:szCs w:val="28"/>
+        </w:rPr>
+      </w:pPr>
+      <w:r>
+        <w:rPr>
+          <w:rFonts w:ascii="Consolas" w:hAnsi="Consolas"/>
+          <w:sz w:val="28"/>
+          <w:szCs w:val="28"/>
+        </w:rPr>
+        <w:t>- **Diseño responsivo**: Optimizado para dispositivos móviles.</w:t>
+      </w:r>
+    </w:p>
+    <w:p>
+      <w:pPr>
+        <w:rPr>
+          <w:rFonts w:ascii="Consolas" w:hAnsi="Consolas"/>
+          <w:sz w:val="28"/>
+          <w:szCs w:val="28"/>
+        </w:rPr>
+      </w:pPr>
+      <w:r>
+        <w:rPr>
+          <w:rFonts w:ascii="Consolas" w:hAnsi="Consolas"/>
+          <w:sz w:val="28"/>
+          <w:szCs w:val="28"/>
+        </w:rPr>
+        <w:t>- **Botones interactivos**: Estilo y comportamiento atractivos con feedback visual.</w:t>
+      </w:r>
+    </w:p>
+    <w:p>
+      <w:pPr>
+        <w:rPr>
+          <w:rFonts w:ascii="Consolas" w:hAnsi="Consolas"/>
+          <w:sz w:val="28"/>
+          <w:szCs w:val="28"/>
+        </w:rPr>
+      </w:pPr>
+    </w:p>
+    <w:p>
+      <w:pPr>
+        <w:rPr>
+          <w:rFonts w:ascii="Consolas" w:hAnsi="Consolas"/>
+          <w:sz w:val="28"/>
+          <w:szCs w:val="28"/>
+        </w:rPr>
+      </w:pPr>
+      <w:r>
+        <w:rPr>
+          <w:rFonts w:ascii="Consolas" w:hAnsi="Consolas"/>
+          <w:sz w:val="28"/>
+          <w:szCs w:val="28"/>
+        </w:rPr>
+        <w:t>## Tecnologías Utilizadas</w:t>
+      </w:r>
+    </w:p>
+    <w:p>
+      <w:pPr>
+        <w:rPr>
+          <w:rFonts w:ascii="Consolas" w:hAnsi="Consolas"/>
+          <w:sz w:val="28"/>
+          <w:szCs w:val="28"/>
+        </w:rPr>
+      </w:pPr>
+      <w:r>
+        <w:rPr>
+          <w:rFonts w:ascii="Consolas" w:hAnsi="Consolas"/>
+          <w:sz w:val="28"/>
+          <w:szCs w:val="28"/>
+        </w:rPr>
+        <w:t>- **HTML5**: Estructura semántica del proyecto.</w:t>
+      </w:r>
+    </w:p>
+    <w:p>
+      <w:pPr>
+        <w:rPr>
+          <w:rFonts w:ascii="Consolas" w:hAnsi="Consolas"/>
+          <w:sz w:val="28"/>
+          <w:szCs w:val="28"/>
+        </w:rPr>
+      </w:pPr>
+      <w:r>
+        <w:rPr>
+          <w:rFonts w:ascii="Consolas" w:hAnsi="Consolas"/>
+          <w:sz w:val="28"/>
+          <w:szCs w:val="28"/>
+        </w:rPr>
+        <w:t xml:space="preserve">- **CSS3 (Tailwind </w:t>
+      </w:r>
+      <w:proofErr w:type="gramStart"/>
+      <w:r>
+        <w:rPr>
+          <w:rFonts w:ascii="Consolas" w:hAnsi="Consolas"/>
+          <w:sz w:val="28"/>
+          <w:szCs w:val="28"/>
+        </w:rPr>
+        <w:t>CSS)*</w:t>
+      </w:r>
+      <w:proofErr w:type="gramEnd"/>
+      <w:r>
+        <w:rPr>
+          <w:rFonts w:ascii="Consolas" w:hAnsi="Consolas"/>
+          <w:sz w:val="28"/>
+          <w:szCs w:val="28"/>
+        </w:rPr>
+        <w:t>*: Estilos consistentes y diseño responsivo.</w:t>
+      </w:r>
+    </w:p>
+    <w:p>
+      <w:pPr>
+        <w:rPr>
+          <w:rFonts w:ascii="Consolas" w:hAnsi="Consolas"/>
+          <w:sz w:val="28"/>
+          <w:szCs w:val="28"/>
+        </w:rPr>
+      </w:pPr>
+      <w:r>
+        <w:rPr>
+          <w:rFonts w:ascii="Consolas" w:hAnsi="Consolas"/>
+          <w:sz w:val="28"/>
+          <w:szCs w:val="28"/>
+        </w:rPr>
+        <w:t>- **JavaScript ES6+**: Lógica de la calculadora con clases y eventos dinámicos.</w:t>
+      </w:r>
+    </w:p>
+    <w:p>
+      <w:pPr>
+        <w:rPr>
+          <w:rFonts w:ascii="Consolas" w:hAnsi="Consolas"/>
+          <w:sz w:val="28"/>
+          <w:szCs w:val="28"/>
+        </w:rPr>
+      </w:pPr>
+    </w:p>
+    <w:p>
+      <w:pPr>
+        <w:rPr>
+          <w:rFonts w:ascii="Consolas" w:hAnsi="Consolas"/>
+          <w:b/>
+          <w:bCs/>
+          <w:sz w:val="28"/>
+          <w:szCs w:val="28"/>
+        </w:rPr>
+      </w:pPr>
+      <w:r>
+        <w:rPr>
+          <w:rFonts w:ascii="Consolas" w:hAnsi="Consolas"/>
+          <w:b/>
+          <w:bCs/>
+          <w:sz w:val="28"/>
+          <w:szCs w:val="28"/>
+        </w:rPr>
+        <w:t>## Instalación</w:t>
+      </w:r>
+    </w:p>
+    <w:p>
+      <w:pPr>
+        <w:rPr>
+          <w:rFonts w:ascii="Consolas" w:hAnsi="Consolas"/>
+          <w:sz w:val="28"/>
+          <w:szCs w:val="28"/>
+        </w:rPr>
+      </w:pPr>
+      <w:r>
+        <w:rPr>
+          <w:rFonts w:ascii="Consolas" w:hAnsi="Consolas"/>
+          <w:sz w:val="28"/>
+          <w:szCs w:val="28"/>
+        </w:rPr>
+        <w:lastRenderedPageBreak/>
+        <w:t>1. Clona el repositorio:</w:t>
+      </w:r>
+    </w:p>
+    <w:p>
+      <w:pPr>
+        <w:rPr>
+          <w:rFonts w:ascii="Consolas" w:hAnsi="Consolas"/>
+          <w:sz w:val="28"/>
+          <w:szCs w:val="28"/>
+        </w:rPr>
+      </w:pPr>
+      <w:r>
+        <w:rPr>
+          <w:rFonts w:ascii="Consolas" w:hAnsi="Consolas"/>
+          <w:sz w:val="28"/>
+          <w:szCs w:val="28"/>
+        </w:rPr>
+        <w:t xml:space="preserve">    ```bash</w:t>
+      </w:r>
+    </w:p>
+    <w:p>
+      <w:pPr>
+        <w:rPr>
+          <w:rFonts w:ascii="Consolas" w:hAnsi="Consolas"/>
+          <w:sz w:val="28"/>
+          <w:szCs w:val="28"/>
+        </w:rPr>
+      </w:pPr>
+      <w:r>
+        <w:rPr>
+          <w:rFonts w:ascii="Consolas" w:hAnsi="Consolas"/>
+          <w:sz w:val="28"/>
+          <w:szCs w:val="28"/>
+        </w:rPr>
+        <w:t xml:space="preserve">    git clone https://github.com/usuario/nombre_del_proyecto.git</w:t>
+      </w:r>
+    </w:p>
+    <w:p>
+      <w:pPr>
+        <w:rPr>
+          <w:rFonts w:ascii="Consolas" w:hAnsi="Consolas"/>
+          <w:sz w:val="28"/>
+          <w:szCs w:val="28"/>
+        </w:rPr>
+      </w:pPr>
+      <w:r>
+        <w:rPr>
+          <w:rFonts w:ascii="Consolas" w:hAnsi="Consolas"/>
+          <w:sz w:val="28"/>
+          <w:szCs w:val="28"/>
+        </w:rPr>
+        <w:t xml:space="preserve">    ```</w:t>
+      </w:r>
+    </w:p>
+    <w:p>
+      <w:pPr>
+        <w:rPr>
+          <w:rFonts w:ascii="Consolas" w:hAnsi="Consolas"/>
+          <w:sz w:val="28"/>
+          <w:szCs w:val="28"/>
+        </w:rPr>
+      </w:pPr>
+      <w:r>
+        <w:rPr>
+          <w:rFonts w:ascii="Consolas" w:hAnsi="Consolas"/>
+          <w:sz w:val="28"/>
+          <w:szCs w:val="28"/>
+        </w:rPr>
+        <w:t>2. Abre el archivo `index.html` en tu navegador web preferido para ver el proyecto.</w:t>
+      </w:r>
+    </w:p>
+    <w:p>
+      <w:pPr>
+        <w:rPr>
+          <w:rFonts w:ascii="Consolas" w:hAnsi="Consolas"/>
+          <w:sz w:val="28"/>
+          <w:szCs w:val="28"/>
+        </w:rPr>
+      </w:pPr>
+    </w:p>
+    <w:p>
+      <w:pPr>
+        <w:rPr>
+          <w:rFonts w:ascii="Consolas" w:hAnsi="Consolas"/>
+          <w:b/>
+          <w:bCs/>
+          <w:sz w:val="28"/>
+          <w:szCs w:val="28"/>
+        </w:rPr>
+      </w:pPr>
+      <w:r>
+        <w:rPr>
+          <w:rFonts w:ascii="Consolas" w:hAnsi="Consolas"/>
+          <w:b/>
+          <w:bCs/>
+          <w:sz w:val="28"/>
+          <w:szCs w:val="28"/>
+        </w:rPr>
+        <w:t>## Cómo Contribuir</w:t>
+      </w:r>
+    </w:p>
+    <w:p>
+      <w:pPr>
+        <w:rPr>
+          <w:rFonts w:ascii="Consolas" w:hAnsi="Consolas"/>
+          <w:sz w:val="28"/>
+          <w:szCs w:val="28"/>
+        </w:rPr>
+      </w:pPr>
+      <w:bookmarkStart w:id="1" w:name="_Hlk182813891"/>
+      <w:r>
+        <w:rPr>
+          <w:rFonts w:ascii="Consolas" w:hAnsi="Consolas"/>
+          <w:sz w:val="28"/>
+          <w:szCs w:val="28"/>
+        </w:rPr>
+        <w:t>Si deseas contribuir a este proyecto, por favor realiza lo siguiente:</w:t>
+      </w:r>
+    </w:p>
+    <w:bookmarkEnd w:id="1"/>
+    <w:p>
+      <w:pPr>
+        <w:rPr>
+          <w:rFonts w:ascii="Consolas" w:hAnsi="Consolas"/>
+          <w:sz w:val="28"/>
+          <w:szCs w:val="28"/>
+        </w:rPr>
+      </w:pPr>
+      <w:r>
+        <w:rPr>
+          <w:rFonts w:ascii="Consolas" w:hAnsi="Consolas"/>
+          <w:sz w:val="28"/>
+          <w:szCs w:val="28"/>
+        </w:rPr>
+        <w:t>1. Haz un fork del repositorio.</w:t>
+      </w:r>
+    </w:p>
+    <w:p>
+      <w:pPr>
+        <w:rPr>
+          <w:rFonts w:ascii="Consolas" w:hAnsi="Consolas"/>
+          <w:sz w:val="28"/>
+          <w:szCs w:val="28"/>
+        </w:rPr>
+      </w:pPr>
+      <w:bookmarkStart w:id="2" w:name="_Hlk182813973"/>
+      <w:r>
+        <w:rPr>
+          <w:rFonts w:ascii="Consolas" w:hAnsi="Consolas"/>
+          <w:sz w:val="28"/>
+          <w:szCs w:val="28"/>
+        </w:rPr>
+        <w:t>2. Crea una nueva rama (`git checkout -b nombre-de-la-rama`).</w:t>
+      </w:r>
+    </w:p>
+    <w:p>
+      <w:pPr>
+        <w:rPr>
+          <w:rFonts w:ascii="Consolas" w:hAnsi="Consolas"/>
+          <w:sz w:val="28"/>
+          <w:szCs w:val="28"/>
+        </w:rPr>
+      </w:pPr>
+      <w:r>
+        <w:rPr>
+          <w:rFonts w:ascii="Consolas" w:hAnsi="Consolas"/>
+          <w:sz w:val="28"/>
+          <w:szCs w:val="28"/>
+        </w:rPr>
+        <w:t>3. Realiza tus cambios.</w:t>
+      </w:r>
+    </w:p>
+    <w:p>
+      <w:pPr>
+        <w:rPr>
+          <w:rFonts w:ascii="Consolas" w:hAnsi="Consolas"/>
+          <w:sz w:val="28"/>
+          <w:szCs w:val="28"/>
+        </w:rPr>
+      </w:pPr>
+      <w:r>
+        <w:rPr>
+          <w:rFonts w:ascii="Consolas" w:hAnsi="Consolas"/>
+          <w:sz w:val="28"/>
+          <w:szCs w:val="28"/>
+        </w:rPr>
+        <w:t>4. Envía un pull request con una descripción clara de los cambios realizados.</w:t>
+      </w:r>
+      <w:bookmarkEnd w:id="2"/>
+    </w:p>
+    <w:p>
+      <w:pPr>
+        <w:rPr>
+          <w:rFonts w:ascii="Consolas" w:hAnsi="Consolas"/>
+          <w:sz w:val="28"/>
+          <w:szCs w:val="28"/>
+        </w:rPr>
+      </w:pPr>
+      <w:r>
+        <w:rPr>
+          <w:rFonts w:ascii="Consolas" w:hAnsi="Consolas"/>
+          <w:sz w:val="28"/>
+          <w:szCs w:val="28"/>
+        </w:rPr>
+        <w:t>Agradezco cualquier sugerencia o mejora. No dudes en abrir un "</w:t>
+      </w:r>
+      <w:proofErr w:type="spellStart"/>
+      <w:r>
+        <w:rPr>
+          <w:rFonts w:ascii="Consolas" w:hAnsi="Consolas"/>
+          <w:sz w:val="28"/>
+          <w:szCs w:val="28"/>
+        </w:rPr>
+        <w:t>issue</w:t>
+      </w:r>
+      <w:proofErr w:type="spellEnd"/>
+      <w:r>
+        <w:rPr>
+          <w:rFonts w:ascii="Consolas" w:hAnsi="Consolas"/>
+          <w:sz w:val="28"/>
+          <w:szCs w:val="28"/>
+        </w:rPr>
+        <w:t>" o enviar un "pull request".</w:t>
+      </w:r>
+    </w:p>
+    <w:p>
+      <w:pPr>
+        <w:rPr>
+          <w:rFonts w:ascii="Consolas" w:hAnsi="Consolas"/>
+          <w:sz w:val="28"/>
+          <w:szCs w:val="28"/>
+        </w:rPr>
+      </w:pPr>
+      <w:r>
+        <w:rPr>
+          <w:rFonts w:ascii="Consolas" w:hAnsi="Consolas"/>
+          <w:sz w:val="28"/>
+          <w:szCs w:val="28"/>
+        </w:rPr>
+        <w:t>¡Tu colaboración será bienvenida!</w:t>
+      </w:r>
+    </w:p>
+    <w:p>
+      <w:pPr>
+        <w:rPr>
+          <w:rFonts w:ascii="Consolas" w:hAnsi="Consolas"/>
+          <w:b/>
+          <w:bCs/>
+          <w:sz w:val="28"/>
+          <w:szCs w:val="28"/>
+        </w:rPr>
+      </w:pPr>
+      <w:r>
+        <w:rPr>
+          <w:rFonts w:ascii="Consolas" w:hAnsi="Consolas"/>
+          <w:b/>
+          <w:bCs/>
+          <w:sz w:val="28"/>
+          <w:szCs w:val="28"/>
+        </w:rPr>
+        <w:t>## Licencia</w:t>
+      </w:r>
+    </w:p>
+    <w:p>
+      <w:pPr>
+        <w:rPr>
+          <w:rFonts w:ascii="Consolas" w:hAnsi="Consolas"/>
+          <w:sz w:val="28"/>
+          <w:szCs w:val="28"/>
+        </w:rPr>
+      </w:pPr>
+      <w:r>
+        <w:rPr>
+          <w:rFonts w:ascii="Consolas" w:hAnsi="Consolas"/>
+          <w:sz w:val="28"/>
+          <w:szCs w:val="28"/>
+        </w:rPr>
+        <w:t>Especifica la licencia bajo la cual se distribuye el proyecto (por ejemplo, MIT, GPL-3.0, etc.).</w:t>
+      </w:r>
+    </w:p>
+    <w:p>
+      <w:pPr>
+        <w:rPr>
+          <w:rFonts w:ascii="Consolas" w:hAnsi="Consolas"/>
+          <w:b/>
+          <w:bCs/>
+          <w:sz w:val="28"/>
+          <w:szCs w:val="28"/>
+        </w:rPr>
+      </w:pPr>
+      <w:r>
+        <w:rPr>
+          <w:rFonts w:ascii="Consolas" w:hAnsi="Consolas"/>
+          <w:b/>
+          <w:bCs/>
+          <w:sz w:val="28"/>
+          <w:szCs w:val="28"/>
+        </w:rPr>
+        <w:t>## Autor</w:t>
+      </w:r>
+    </w:p>
+    <w:p>
+      <w:pPr>
+        <w:rPr>
+          <w:rFonts w:ascii="Consolas" w:hAnsi="Consolas"/>
+          <w:sz w:val="28"/>
+          <w:szCs w:val="28"/>
+        </w:rPr>
+      </w:pPr>
+      <w:r>
+        <w:rPr>
+          <w:rFonts w:ascii="Consolas" w:hAnsi="Consolas"/>
+          <w:sz w:val="28"/>
+          <w:szCs w:val="28"/>
+        </w:rPr>
+        <w:t xml:space="preserve">Este proyecto fue desarrollado por **Jairo Cárdenas**.  </w:t>
+      </w:r>
+    </w:p>
+    <w:p>
+      <w:pPr>
+        <w:rPr>
+          <w:rFonts w:ascii="Consolas" w:hAnsi="Consolas"/>
+          <w:sz w:val="28"/>
+          <w:szCs w:val="28"/>
+        </w:rPr>
+      </w:pPr>
+      <w:r>
+        <w:rPr>
+          <w:rFonts w:ascii="Consolas" w:hAnsi="Consolas"/>
+          <w:sz w:val="28"/>
+          <w:szCs w:val="28"/>
+        </w:rPr>
+        <w:t>Si tienes preguntas o sugerencias, contáctame:</w:t>
+      </w:r>
+    </w:p>
+    <w:p>
+      <w:pPr>
+        <w:rPr>
+          <w:rFonts w:ascii="Consolas" w:hAnsi="Consolas"/>
+          <w:sz w:val="28"/>
+          <w:szCs w:val="28"/>
+        </w:rPr>
+      </w:pPr>
+      <w:r>
+        <w:rPr>
+          <w:rFonts w:ascii="Consolas" w:hAnsi="Consolas"/>
+          <w:sz w:val="28"/>
+          <w:szCs w:val="28"/>
+        </w:rPr>
+        <w:t>- Correo electrónico: [jairo.cardenas.dev@gmail.com](mailto:jairo.cardenas.dev@gmail.com)</w:t>
+      </w:r>
+    </w:p>
+    <w:p>
+      <w:pPr>
+        <w:rPr>
+          <w:rFonts w:ascii="Consolas" w:hAnsi="Consolas"/>
+          <w:sz w:val="28"/>
+          <w:szCs w:val="28"/>
+        </w:rPr>
+      </w:pPr>
+      <w:r>
+        <w:rPr>
+          <w:rFonts w:ascii="Consolas" w:hAnsi="Consolas"/>
+          <w:sz w:val="28"/>
+          <w:szCs w:val="28"/>
+        </w:rPr>
+        <w:t>- GitHub: [@jairo51067](</w:t>
+      </w:r>
+      <w:hyperlink r:id="rId5" w:history="1">
+        <w:r>
+          <w:rPr>
+            <w:rStyle w:val="Hipervnculo"/>
+            <w:rFonts w:ascii="Consolas" w:hAnsi="Consolas"/>
+            <w:sz w:val="28"/>
+            <w:szCs w:val="28"/>
+          </w:rPr>
+          <w:t>https://github.com/jairo51067</w:t>
+        </w:r>
+      </w:hyperlink>
+      <w:r>
+        <w:rPr>
+          <w:rFonts w:ascii="Consolas" w:hAnsi="Consolas"/>
+          <w:sz w:val="28"/>
+          <w:szCs w:val="28"/>
+        </w:rPr>
+        <w:t>)</w:t>
+      </w:r>
+    </w:p>
+    <w:p>
+      <w:pPr>
+        <w:rPr>
+          <w:rFonts w:ascii="Consolas" w:hAnsi="Consolas"/>
+          <w:sz w:val="28"/>
+          <w:szCs w:val="28"/>
+        </w:rPr>
+      </w:pPr>
+    </w:p>
+    <w:p>
+      <w:pPr>
+        <w:rPr>
+          <w:rFonts w:ascii="Consolas" w:hAnsi="Consolas"/>
+          <w:sz w:val="28"/>
+          <w:szCs w:val="28"/>
+        </w:rPr>
+      </w:pPr>
+    </w:p>
+    <w:p>
+      <w:pPr>
+        <w:rPr>
+          <w:rFonts w:ascii="Consolas" w:hAnsi="Consolas"/>
+          <w:sz w:val="28"/>
+          <w:szCs w:val="28"/>
+        </w:rPr>
+      </w:pPr>
+    </w:p>
+    <w:p>
+      <w:pPr>
+        <w:rPr>
+          <w:rFonts w:ascii="Consolas" w:hAnsi="Consolas"/>
+          <w:sz w:val="28"/>
+          <w:szCs w:val="28"/>
+        </w:rPr>
+      </w:pPr>
+      <w:r>
+        <w:rPr>
+          <w:rFonts w:ascii="Consolas" w:hAnsi="Consolas"/>
+          <w:sz w:val="28"/>
+          <w:szCs w:val="28"/>
+        </w:rPr>
+        <w:lastRenderedPageBreak/>
+        <w:pict w14:anchorId="5EB98C4E">
+          <v:rect id="_x0000_i1077" style="width:0;height:1.5pt" o:hralign="center" o:hrstd="t" o:hr="t" fillcolor="#a0a0a0" stroked="f"/>
+        </w:pict>
+      </w:r>
+    </w:p>
+    <w:p>
+      <w:pPr>
+        <w:numPr>
+          <w:ilvl w:val="0"/>
+          <w:numId w:val="5"/>
+        </w:numPr>
+        <w:rPr>
+          <w:rFonts w:ascii="Consolas" w:hAnsi="Consolas"/>
+          <w:sz w:val="28"/>
+          <w:szCs w:val="28"/>
+        </w:rPr>
+      </w:pPr>
+      <w:proofErr w:type="gramStart"/>
+      <w:r>
+        <w:rPr>
+          <w:rFonts w:ascii="Consolas" w:hAnsi="Consolas"/>
+          <w:b/>
+          <w:bCs/>
+          <w:sz w:val="28"/>
+          <w:szCs w:val="28"/>
+        </w:rPr>
+        <w:t>Archivo .gitignore</w:t>
+      </w:r>
+      <w:proofErr w:type="gramEnd"/>
+    </w:p>
+    <w:p>
+      <w:pPr>
+        <w:rPr>
+          <w:rFonts w:ascii="Consolas" w:hAnsi="Consolas"/>
+          <w:sz w:val="28"/>
+          <w:szCs w:val="28"/>
+        </w:rPr>
+      </w:pPr>
+    </w:p>
+    <w:p>
+      <w:pPr>
+        <w:rPr>
+          <w:rFonts w:ascii="Consolas" w:hAnsi="Consolas"/>
+          <w:sz w:val="28"/>
+          <w:szCs w:val="28"/>
+        </w:rPr>
+      </w:pPr>
+      <w:r>
+        <w:rPr>
+          <w:rFonts w:ascii="Consolas" w:hAnsi="Consolas"/>
+          <w:sz w:val="28"/>
+          <w:szCs w:val="28"/>
+        </w:rPr>
+        <w:t># Archivos de configuración local</w:t>
+      </w:r>
+    </w:p>
+    <w:p>
+      <w:pPr>
+        <w:rPr>
+          <w:rFonts w:ascii="Consolas" w:hAnsi="Consolas"/>
+          <w:sz w:val="28"/>
+          <w:szCs w:val="28"/>
+        </w:rPr>
+      </w:pPr>
+      <w:proofErr w:type="gramStart"/>
+      <w:r>
+        <w:rPr>
+          <w:rFonts w:ascii="Consolas" w:hAnsi="Consolas"/>
+          <w:sz w:val="28"/>
+          <w:szCs w:val="28"/>
+        </w:rPr>
+        <w:t>.env</w:t>
+      </w:r>
+      <w:proofErr w:type="gramEnd"/>
+    </w:p>
+    <w:p>
+      <w:pPr>
+        <w:rPr>
+          <w:rFonts w:ascii="Consolas" w:hAnsi="Consolas"/>
+          <w:sz w:val="28"/>
+          <w:szCs w:val="28"/>
+        </w:rPr>
+      </w:pPr>
+      <w:proofErr w:type="gramStart"/>
+      <w:r>
+        <w:rPr>
+          <w:rFonts w:ascii="Consolas" w:hAnsi="Consolas"/>
+          <w:sz w:val="28"/>
+          <w:szCs w:val="28"/>
+        </w:rPr>
+        <w:t>config.local</w:t>
+      </w:r>
+      <w:proofErr w:type="gramEnd"/>
+    </w:p>
+    <w:p>
+      <w:pPr>
+        <w:rPr>
+          <w:rFonts w:ascii="Consolas" w:hAnsi="Consolas"/>
+          <w:sz w:val="28"/>
+          <w:szCs w:val="28"/>
+        </w:rPr>
+      </w:pPr>
+      <w:proofErr w:type="gramStart"/>
+      <w:r>
+        <w:rPr>
+          <w:rFonts w:ascii="Consolas" w:hAnsi="Consolas"/>
+          <w:sz w:val="28"/>
+          <w:szCs w:val="28"/>
+        </w:rPr>
+        <w:t>settings.json</w:t>
+      </w:r>
+      <w:proofErr w:type="gramEnd"/>
+    </w:p>
+    <w:p>
+      <w:pPr>
+        <w:rPr>
+          <w:rFonts w:ascii="Consolas" w:hAnsi="Consolas"/>
+          <w:sz w:val="28"/>
+          <w:szCs w:val="28"/>
+        </w:rPr>
+      </w:pPr>
+    </w:p>
+    <w:p>
+      <w:pPr>
+        <w:rPr>
+          <w:rFonts w:ascii="Consolas" w:hAnsi="Consolas"/>
+          <w:sz w:val="28"/>
+          <w:szCs w:val="28"/>
+        </w:rPr>
+      </w:pPr>
+      <w:r>
+        <w:rPr>
+          <w:rFonts w:ascii="Consolas" w:hAnsi="Consolas"/>
+          <w:sz w:val="28"/>
+          <w:szCs w:val="28"/>
+        </w:rPr>
+        <w:t># Dependencias de Node.js</w:t>
+      </w:r>
+    </w:p>
+    <w:p>
+      <w:pPr>
+        <w:rPr>
+          <w:rFonts w:ascii="Consolas" w:hAnsi="Consolas"/>
+          <w:sz w:val="28"/>
+          <w:szCs w:val="28"/>
+        </w:rPr>
+      </w:pPr>
+      <w:r>
+        <w:rPr>
+          <w:rFonts w:ascii="Consolas" w:hAnsi="Consolas"/>
+          <w:sz w:val="28"/>
+          <w:szCs w:val="28"/>
+        </w:rPr>
+        <w:t>node_modules/</w:t>
+      </w:r>
+    </w:p>
+    <w:p>
+      <w:pPr>
+        <w:rPr>
+          <w:rFonts w:ascii="Consolas" w:hAnsi="Consolas"/>
+          <w:sz w:val="28"/>
+          <w:szCs w:val="28"/>
+        </w:rPr>
+      </w:pPr>
+    </w:p>
+    <w:p>
+      <w:pPr>
+        <w:rPr>
+          <w:rFonts w:ascii="Consolas" w:hAnsi="Consolas"/>
+          <w:sz w:val="28"/>
+          <w:szCs w:val="28"/>
+        </w:rPr>
+      </w:pPr>
+      <w:r>
+        <w:rPr>
+          <w:rFonts w:ascii="Consolas" w:hAnsi="Consolas"/>
+          <w:sz w:val="28"/>
+          <w:szCs w:val="28"/>
+        </w:rPr>
+        <w:t># Archivos de compilación y distribución</w:t>
+      </w:r>
+    </w:p>
+    <w:p>
+      <w:pPr>
+        <w:rPr>
+          <w:rFonts w:ascii="Consolas" w:hAnsi="Consolas"/>
+          <w:sz w:val="28"/>
+          <w:szCs w:val="28"/>
+        </w:rPr>
+      </w:pPr>
+      <w:proofErr w:type="spellStart"/>
+      <w:r>
+        <w:rPr>
+          <w:rFonts w:ascii="Consolas" w:hAnsi="Consolas"/>
+          <w:sz w:val="28"/>
+          <w:szCs w:val="28"/>
+        </w:rPr>
+        <w:t>dist</w:t>
+      </w:r>
+      <w:proofErr w:type="spellEnd"/>
+      <w:r>
+        <w:rPr>
+          <w:rFonts w:ascii="Consolas" w:hAnsi="Consolas"/>
+          <w:sz w:val="28"/>
+          <w:szCs w:val="28"/>
+        </w:rPr>
+        <w:t>/</w:t>
+      </w:r>
+    </w:p>
+    <w:p>
+      <w:pPr>
+        <w:rPr>
+          <w:rFonts w:ascii="Consolas" w:hAnsi="Consolas"/>
+          <w:sz w:val="28"/>
+          <w:szCs w:val="28"/>
+        </w:rPr>
+      </w:pPr>
+      <w:r>
+        <w:rPr>
+          <w:rFonts w:ascii="Consolas" w:hAnsi="Consolas"/>
+          <w:sz w:val="28"/>
+          <w:szCs w:val="28"/>
+        </w:rPr>
+        <w:t>build/</w:t>
+      </w:r>
+    </w:p>
+    <w:p>
+      <w:pPr>
+        <w:rPr>
+          <w:rFonts w:ascii="Consolas" w:hAnsi="Consolas"/>
+          <w:sz w:val="28"/>
+          <w:szCs w:val="28"/>
+        </w:rPr>
+      </w:pPr>
+    </w:p>
+    <w:p>
+      <w:pPr>
+        <w:rPr>
+          <w:rFonts w:ascii="Consolas" w:hAnsi="Consolas"/>
+          <w:sz w:val="28"/>
+          <w:szCs w:val="28"/>
+        </w:rPr>
+      </w:pPr>
+      <w:r>
+        <w:rPr>
+          <w:rFonts w:ascii="Consolas" w:hAnsi="Consolas"/>
+          <w:sz w:val="28"/>
+          <w:szCs w:val="28"/>
+        </w:rPr>
+        <w:t># Logs</w:t>
+      </w:r>
+    </w:p>
+    <w:p>
+      <w:pPr>
+        <w:rPr>
+          <w:rFonts w:ascii="Consolas" w:hAnsi="Consolas"/>
+          <w:sz w:val="28"/>
+          <w:szCs w:val="28"/>
+        </w:rPr>
+      </w:pPr>
+      <w:r>
+        <w:rPr>
+          <w:rFonts w:ascii="Consolas" w:hAnsi="Consolas"/>
+          <w:sz w:val="28"/>
+          <w:szCs w:val="28"/>
+        </w:rPr>
+        <w:t>*.log</w:t>
+      </w:r>
+    </w:p>
+    <w:p>
+      <w:pPr>
+        <w:rPr>
+          <w:rFonts w:ascii="Consolas" w:hAnsi="Consolas"/>
+          <w:sz w:val="28"/>
+          <w:szCs w:val="28"/>
+        </w:rPr>
+      </w:pPr>
+    </w:p>
+    <w:p>
+      <w:pPr>
+        <w:rPr>
+          <w:rFonts w:ascii="Consolas" w:hAnsi="Consolas"/>
+          <w:sz w:val="28"/>
+          <w:szCs w:val="28"/>
+        </w:rPr>
+      </w:pPr>
+      <w:r>
+        <w:rPr>
+          <w:rFonts w:ascii="Consolas" w:hAnsi="Consolas"/>
+          <w:sz w:val="28"/>
+          <w:szCs w:val="28"/>
+        </w:rPr>
+        <w:t># Archivos de sistema</w:t>
+      </w:r>
+    </w:p>
+    <w:p>
+      <w:pPr>
+        <w:rPr>
+          <w:rFonts w:ascii="Consolas" w:hAnsi="Consolas"/>
+          <w:sz w:val="28"/>
+          <w:szCs w:val="28"/>
+        </w:rPr>
+      </w:pPr>
+      <w:proofErr w:type="spellStart"/>
+      <w:r>
+        <w:rPr>
+          <w:rFonts w:ascii="Consolas" w:hAnsi="Consolas"/>
+          <w:sz w:val="28"/>
+          <w:szCs w:val="28"/>
+        </w:rPr>
+        <w:t>Thumbs.db</w:t>
+      </w:r>
+      <w:proofErr w:type="spellEnd"/>
+    </w:p>
+    <w:p>
+      <w:pPr>
+        <w:rPr>
+          <w:rFonts w:ascii="Consolas" w:hAnsi="Consolas"/>
+          <w:sz w:val="28"/>
+          <w:szCs w:val="28"/>
+        </w:rPr>
+      </w:pPr>
+      <w:r>
+        <w:rPr>
+          <w:rFonts w:ascii="Consolas" w:hAnsi="Consolas"/>
+          <w:sz w:val="28"/>
+          <w:szCs w:val="28"/>
+        </w:rPr>
+        <w:t>.</w:t>
+      </w:r>
+      <w:proofErr w:type="spellStart"/>
+      <w:r>
+        <w:rPr>
+          <w:rFonts w:ascii="Consolas" w:hAnsi="Consolas"/>
+          <w:sz w:val="28"/>
+          <w:szCs w:val="28"/>
+        </w:rPr>
+        <w:t>DS_Store</w:t>
+      </w:r>
+      <w:proofErr w:type="spellEnd"/>
+    </w:p>
+    <w:p>
+      <w:pPr>
+        <w:rPr>
+          <w:rFonts w:ascii="Consolas" w:hAnsi="Consolas"/>
+          <w:sz w:val="28"/>
+          <w:szCs w:val="28"/>
+        </w:rPr>
+      </w:pPr>
+    </w:p>
+    <w:p>
+      <w:pPr>
+        <w:rPr>
+          <w:rFonts w:ascii="Consolas" w:hAnsi="Consolas"/>
+          <w:sz w:val="28"/>
+          <w:szCs w:val="28"/>
+        </w:rPr>
+      </w:pPr>
+      <w:r>
+        <w:rPr>
+          <w:rFonts w:ascii="Consolas" w:hAnsi="Consolas"/>
+          <w:sz w:val="28"/>
+          <w:szCs w:val="28"/>
+        </w:rPr>
+        <w:t># Archivos generados automáticamente</w:t>
+      </w:r>
+    </w:p>
+    <w:p>
+      <w:pPr>
+        <w:rPr>
+          <w:rFonts w:ascii="Consolas" w:hAnsi="Consolas"/>
+          <w:sz w:val="28"/>
+          <w:szCs w:val="28"/>
+        </w:rPr>
+      </w:pPr>
+      <w:r>
+        <w:rPr>
+          <w:rFonts w:ascii="Consolas" w:hAnsi="Consolas"/>
+          <w:sz w:val="28"/>
+          <w:szCs w:val="28"/>
+        </w:rPr>
+        <w:t>*.</w:t>
+      </w:r>
+      <w:proofErr w:type="spellStart"/>
+      <w:r>
+        <w:rPr>
+          <w:rFonts w:ascii="Consolas" w:hAnsi="Consolas"/>
+          <w:sz w:val="28"/>
+          <w:szCs w:val="28"/>
+        </w:rPr>
+        <w:t>swp</w:t>
+      </w:r>
+      <w:proofErr w:type="spellEnd"/>
+    </w:p>
+    <w:p>
+      <w:pPr>
+        <w:rPr>
+          <w:rFonts w:ascii="Consolas" w:hAnsi="Consolas"/>
+          <w:sz w:val="28"/>
+          <w:szCs w:val="28"/>
+        </w:rPr>
+      </w:pPr>
+      <w:r>
+        <w:rPr>
+          <w:rFonts w:ascii="Consolas" w:hAnsi="Consolas"/>
+          <w:sz w:val="28"/>
+          <w:szCs w:val="28"/>
+        </w:rPr>
+        <w:t>*.</w:t>
+      </w:r>
+      <w:proofErr w:type="spellStart"/>
+      <w:r>
+        <w:rPr>
+          <w:rFonts w:ascii="Consolas" w:hAnsi="Consolas"/>
+          <w:sz w:val="28"/>
+          <w:szCs w:val="28"/>
+        </w:rPr>
+        <w:t>tmp</w:t>
+      </w:r>
+      <w:proofErr w:type="spellEnd"/>
+    </w:p>
+    <w:p>
+      <w:pPr>
+        <w:rPr>
+          <w:rFonts w:ascii="Consolas" w:hAnsi="Consolas"/>
+          <w:sz w:val="28"/>
+          <w:szCs w:val="28"/>
+        </w:rPr>
+      </w:pPr>
+    </w:p>
+    <w:p>
+      <w:pPr>
+        <w:rPr>
+          <w:rFonts w:ascii="Consolas" w:hAnsi="Consolas"/>
+          <w:sz w:val="28"/>
+          <w:szCs w:val="28"/>
+        </w:rPr>
+      </w:pPr>
+      <w:r>
+        <w:rPr>
+          <w:rFonts w:ascii="Consolas" w:hAnsi="Consolas"/>
+          <w:sz w:val="28"/>
+          <w:szCs w:val="28"/>
+        </w:rPr>
+        <w:t># Herramientas de desarrollo</w:t>
+      </w:r>
+    </w:p>
+    <w:p>
+      <w:pPr>
+        <w:rPr>
+          <w:rFonts w:ascii="Consolas" w:hAnsi="Consolas"/>
+          <w:sz w:val="28"/>
+          <w:szCs w:val="28"/>
+        </w:rPr>
+      </w:pPr>
+      <w:proofErr w:type="gramStart"/>
+      <w:r>
+        <w:rPr>
+          <w:rFonts w:ascii="Consolas" w:hAnsi="Consolas"/>
+          <w:sz w:val="28"/>
+          <w:szCs w:val="28"/>
+        </w:rPr>
+        <w:t>.</w:t>
+      </w:r>
+      <w:proofErr w:type="spellStart"/>
+      <w:r>
+        <w:rPr>
+          <w:rFonts w:ascii="Consolas" w:hAnsi="Consolas"/>
+          <w:sz w:val="28"/>
+          <w:szCs w:val="28"/>
+        </w:rPr>
+        <w:t>vscode</w:t>
+      </w:r>
+      <w:proofErr w:type="spellEnd"/>
+      <w:proofErr w:type="gramEnd"/>
+      <w:r>
+        <w:rPr>
+          <w:rFonts w:ascii="Consolas" w:hAnsi="Consolas"/>
+          <w:sz w:val="28"/>
+          <w:szCs w:val="28"/>
+        </w:rPr>
+        <w:t>/</w:t>
+      </w:r>
+    </w:p>
+    <w:p>
+      <w:pPr>
+        <w:rPr>
+          <w:rFonts w:ascii="Consolas" w:hAnsi="Consolas"/>
+          <w:sz w:val="28"/>
+          <w:szCs w:val="28"/>
+        </w:rPr>
+      </w:pPr>
+      <w:proofErr w:type="gramStart"/>
+      <w:r>
+        <w:rPr>
+          <w:rFonts w:ascii="Consolas" w:hAnsi="Consolas"/>
+          <w:sz w:val="28"/>
+          <w:szCs w:val="28"/>
+        </w:rPr>
+        <w:lastRenderedPageBreak/>
+        <w:t>.idea</w:t>
+      </w:r>
+      <w:proofErr w:type="gramEnd"/>
+      <w:r>
+        <w:rPr>
+          <w:rFonts w:ascii="Consolas" w:hAnsi="Consolas"/>
+          <w:sz w:val="28"/>
+          <w:szCs w:val="28"/>
+        </w:rPr>
+        <w:t>/</w:t>
+      </w:r>
+    </w:p>
+    <w:p>
+      <w:pPr>
+        <w:rPr>
+          <w:rFonts w:ascii="Consolas" w:hAnsi="Consolas"/>
+          <w:sz w:val="28"/>
+          <w:szCs w:val="28"/>
+        </w:rPr>
+      </w:pPr>
+      <w:proofErr w:type="gramStart"/>
+      <w:r>
+        <w:rPr>
+          <w:rFonts w:ascii="Consolas" w:hAnsi="Consolas"/>
+          <w:sz w:val="28"/>
+          <w:szCs w:val="28"/>
+        </w:rPr>
+        <w:t>*.</w:t>
+      </w:r>
+      <w:proofErr w:type="spellStart"/>
+      <w:r>
+        <w:rPr>
+          <w:rFonts w:ascii="Consolas" w:hAnsi="Consolas"/>
+          <w:sz w:val="28"/>
+          <w:szCs w:val="28"/>
+        </w:rPr>
+        <w:t>eslintcache</w:t>
+      </w:r>
+      <w:proofErr w:type="spellEnd"/>
+      <w:proofErr w:type="gramEnd"/>
+    </w:p>
+    <w:p>
+      <w:pPr>
+        <w:rPr>
+          <w:rFonts w:ascii="Consolas" w:hAnsi="Consolas"/>
+          <w:sz w:val="28"/>
+          <w:szCs w:val="28"/>
+        </w:rPr>
+      </w:pPr>
+      <w:r>
+        <w:rPr>
+          <w:rFonts w:ascii="Consolas" w:hAnsi="Consolas"/>
+          <w:sz w:val="28"/>
+          <w:szCs w:val="28"/>
+        </w:rPr>
+        <w:pict w14:anchorId="0F4866A1">
+          <v:rect id="_x0000_i1078" style="width:0;height:1.5pt" o:hralign="center" o:hrstd="t" o:hr="t" fillcolor="#a0a0a0" stroked="f"/>
+        </w:pict>
+      </w:r>
+    </w:p>
+    <w:p>
+      <w:pPr>
+        <w:numPr>
+          <w:ilvl w:val="0"/>
+          <w:numId w:val="6"/>
+        </w:numPr>
+        <w:rPr>
+          <w:rFonts w:ascii="Consolas" w:hAnsi="Consolas"/>
+          <w:sz w:val="28"/>
+          <w:szCs w:val="28"/>
+        </w:rPr>
+      </w:pPr>
+      <w:r>
+        <w:rPr>
+          <w:rFonts w:ascii="Consolas" w:hAnsi="Consolas"/>
+          <w:b/>
+          <w:bCs/>
+          <w:sz w:val="28"/>
+          <w:szCs w:val="28"/>
+        </w:rPr>
+        <w:t>Hallazgos Clave y Recomendaciones</w:t>
+      </w:r>
+    </w:p>
+    <w:p>
+      <w:pPr>
+        <w:numPr>
+          <w:ilvl w:val="1"/>
+          <w:numId w:val="6"/>
+        </w:numPr>
+        <w:rPr>
+          <w:rFonts w:ascii="Consolas" w:hAnsi="Consolas"/>
+          <w:sz w:val="28"/>
+          <w:szCs w:val="28"/>
+        </w:rPr>
+      </w:pPr>
+      <w:r>
+        <w:rPr>
+          <w:rFonts w:ascii="Consolas" w:hAnsi="Consolas"/>
+          <w:b/>
+          <w:bCs/>
+          <w:sz w:val="28"/>
+          <w:szCs w:val="28"/>
+        </w:rPr>
+        <w:t>Aspectos positivos:</w:t>
+      </w:r>
+    </w:p>
+    <w:p>
+      <w:pPr>
+        <w:numPr>
+          <w:ilvl w:val="2"/>
+          <w:numId w:val="6"/>
+        </w:numPr>
+        <w:rPr>
+          <w:rFonts w:ascii="Consolas" w:hAnsi="Consolas"/>
+          <w:sz w:val="28"/>
+          <w:szCs w:val="28"/>
+        </w:rPr>
+      </w:pPr>
+      <w:r>
+        <w:rPr>
+          <w:rFonts w:ascii="Consolas" w:hAnsi="Consolas"/>
+          <w:sz w:val="28"/>
+          <w:szCs w:val="28"/>
+        </w:rPr>
+        <w:t xml:space="preserve">El proyecto tiene una </w:t>
+      </w:r>
+      <w:r>
+        <w:rPr>
+          <w:rFonts w:ascii="Consolas" w:hAnsi="Consolas"/>
+          <w:b/>
+          <w:bCs/>
+          <w:sz w:val="28"/>
+          <w:szCs w:val="28"/>
+        </w:rPr>
+        <w:t>interfaz atractiva y funcional</w:t>
+      </w:r>
+      <w:r>
+        <w:rPr>
+          <w:rFonts w:ascii="Consolas" w:hAnsi="Consolas"/>
+          <w:sz w:val="28"/>
+          <w:szCs w:val="28"/>
+        </w:rPr>
+        <w:t xml:space="preserve"> gracias a Tailwind CSS.</w:t>
+      </w:r>
+    </w:p>
+    <w:p>
+      <w:pPr>
+        <w:numPr>
+          <w:ilvl w:val="2"/>
+          <w:numId w:val="6"/>
+        </w:numPr>
+        <w:rPr>
+          <w:rFonts w:ascii="Consolas" w:hAnsi="Consolas"/>
+          <w:sz w:val="28"/>
+          <w:szCs w:val="28"/>
+        </w:rPr>
+      </w:pPr>
+      <w:r>
+        <w:rPr>
+          <w:rFonts w:ascii="Consolas" w:hAnsi="Consolas"/>
+          <w:sz w:val="28"/>
+          <w:szCs w:val="28"/>
+        </w:rPr>
+        <w:t xml:space="preserve">La </w:t>
+      </w:r>
+      <w:r>
+        <w:rPr>
+          <w:rFonts w:ascii="Consolas" w:hAnsi="Consolas"/>
+          <w:b/>
+          <w:bCs/>
+          <w:sz w:val="28"/>
+          <w:szCs w:val="28"/>
+        </w:rPr>
+        <w:t>arquitectura en clases</w:t>
+      </w:r>
+      <w:r>
+        <w:rPr>
+          <w:rFonts w:ascii="Consolas" w:hAnsi="Consolas"/>
+          <w:sz w:val="28"/>
+          <w:szCs w:val="28"/>
+        </w:rPr>
+        <w:t xml:space="preserve"> simplifica la lógica del cálculo y favorece la reutilización.</w:t>
+      </w:r>
+    </w:p>
+    <w:p>
+      <w:pPr>
+        <w:numPr>
+          <w:ilvl w:val="2"/>
+          <w:numId w:val="6"/>
+        </w:numPr>
+        <w:rPr>
+          <w:rFonts w:ascii="Consolas" w:hAnsi="Consolas"/>
+          <w:sz w:val="28"/>
+          <w:szCs w:val="28"/>
+        </w:rPr>
+      </w:pPr>
+      <w:r>
+        <w:rPr>
+          <w:rFonts w:ascii="Consolas" w:hAnsi="Consolas"/>
+          <w:sz w:val="28"/>
+          <w:szCs w:val="28"/>
+        </w:rPr>
+        <w:t xml:space="preserve">Implementación de </w:t>
+      </w:r>
+      <w:r>
+        <w:rPr>
+          <w:rFonts w:ascii="Consolas" w:hAnsi="Consolas"/>
+          <w:b/>
+          <w:bCs/>
+          <w:sz w:val="28"/>
+          <w:szCs w:val="28"/>
+        </w:rPr>
+        <w:t>modo claro/oscuro</w:t>
+      </w:r>
+      <w:r>
+        <w:rPr>
+          <w:rFonts w:ascii="Consolas" w:hAnsi="Consolas"/>
+          <w:sz w:val="28"/>
+          <w:szCs w:val="28"/>
+        </w:rPr>
+        <w:t>, añadiendo personalización al usuario.</w:t>
+      </w:r>
+    </w:p>
+    <w:p>
+      <w:pPr>
+        <w:numPr>
+          <w:ilvl w:val="1"/>
+          <w:numId w:val="6"/>
+        </w:numPr>
+        <w:rPr>
+          <w:rFonts w:ascii="Consolas" w:hAnsi="Consolas"/>
+          <w:sz w:val="28"/>
+          <w:szCs w:val="28"/>
+        </w:rPr>
+      </w:pPr>
+      <w:r>
+        <w:rPr>
+          <w:rFonts w:ascii="Consolas" w:hAnsi="Consolas"/>
+          <w:b/>
+          <w:bCs/>
+          <w:sz w:val="28"/>
+          <w:szCs w:val="28"/>
+        </w:rPr>
+        <w:t>Áreas de mejora:</w:t>
+      </w:r>
+    </w:p>
+    <w:p>
+      <w:pPr>
+        <w:numPr>
+          <w:ilvl w:val="2"/>
+          <w:numId w:val="6"/>
+        </w:numPr>
+        <w:rPr>
+          <w:rFonts w:ascii="Consolas" w:hAnsi="Consolas"/>
+          <w:sz w:val="28"/>
+          <w:szCs w:val="28"/>
+        </w:rPr>
+      </w:pPr>
+      <w:r>
+        <w:rPr>
+          <w:rFonts w:ascii="Consolas" w:hAnsi="Consolas"/>
+          <w:sz w:val="28"/>
+          <w:szCs w:val="28"/>
+        </w:rPr>
+        <w:t>Modularizar el archivo script.js para separar la lógica de las interacciones DOM.</w:t>
+      </w:r>
+    </w:p>
+    <w:p>
+      <w:pPr>
+        <w:numPr>
+          <w:ilvl w:val="2"/>
+          <w:numId w:val="6"/>
+        </w:numPr>
+        <w:rPr>
+          <w:rFonts w:ascii="Consolas" w:hAnsi="Consolas"/>
+          <w:sz w:val="28"/>
+          <w:szCs w:val="28"/>
+        </w:rPr>
+      </w:pPr>
+      <w:r>
+        <w:rPr>
+          <w:rFonts w:ascii="Consolas" w:hAnsi="Consolas"/>
+          <w:sz w:val="28"/>
+          <w:szCs w:val="28"/>
+        </w:rPr>
+        <w:t>Añadir más comentarios al código para mejorar la legibilidad.</w:t>
+      </w:r>
+    </w:p>
+    <w:p>
+      <w:pPr>
+        <w:numPr>
+          <w:ilvl w:val="2"/>
+          <w:numId w:val="6"/>
+        </w:numPr>
+        <w:rPr>
+          <w:rFonts w:ascii="Consolas" w:hAnsi="Consolas"/>
+          <w:sz w:val="28"/>
+          <w:szCs w:val="28"/>
+        </w:rPr>
+      </w:pPr>
+      <w:r>
+        <w:rPr>
+          <w:rFonts w:ascii="Consolas" w:hAnsi="Consolas"/>
+          <w:sz w:val="28"/>
+          <w:szCs w:val="28"/>
+        </w:rPr>
+        <w:t>Incluir pruebas unitarias simples para garantizar la exactitud de las operaciones.</w:t>
+      </w:r>
+    </w:p>
+    <w:p>
+      <w:pPr>
+        <w:numPr>
+          <w:ilvl w:val="2"/>
+          <w:numId w:val="6"/>
+        </w:numPr>
+        <w:rPr>
+          <w:rFonts w:ascii="Consolas" w:hAnsi="Consolas"/>
+          <w:sz w:val="28"/>
+          <w:szCs w:val="28"/>
+        </w:rPr>
+      </w:pPr>
+      <w:r>
+        <w:rPr>
+          <w:rFonts w:ascii="Consolas" w:hAnsi="Consolas"/>
+          <w:sz w:val="28"/>
+          <w:szCs w:val="28"/>
+        </w:rPr>
+        <w:t>Implementar accesibilidad (atributos aria y foco visible en botones).</w:t>
+      </w:r>
+    </w:p>
+    <w:p>
+      <w:pPr>
+        <w:numPr>
+          <w:ilvl w:val="1"/>
+          <w:numId w:val="6"/>
+        </w:numPr>
+        <w:rPr>
+          <w:rFonts w:ascii="Consolas" w:hAnsi="Consolas"/>
+          <w:sz w:val="28"/>
+          <w:szCs w:val="28"/>
+        </w:rPr>
+      </w:pPr>
+      <w:r>
+        <w:rPr>
+          <w:rFonts w:ascii="Consolas" w:hAnsi="Consolas"/>
+          <w:b/>
+          <w:bCs/>
+          <w:sz w:val="28"/>
+          <w:szCs w:val="28"/>
+        </w:rPr>
+        <w:t>Aprendizajes:</w:t>
+      </w:r>
+    </w:p>
+    <w:p>
+      <w:pPr>
+        <w:numPr>
+          <w:ilvl w:val="2"/>
+          <w:numId w:val="6"/>
+        </w:numPr>
+        <w:rPr>
+          <w:rFonts w:ascii="Consolas" w:hAnsi="Consolas"/>
+          <w:sz w:val="28"/>
+          <w:szCs w:val="28"/>
+        </w:rPr>
+      </w:pPr>
+      <w:r>
+        <w:rPr>
+          <w:rFonts w:ascii="Consolas" w:hAnsi="Consolas"/>
+          <w:sz w:val="28"/>
+          <w:szCs w:val="28"/>
+        </w:rPr>
+        <w:t>El uso de Tailwind CSS puede reducir considerablemente el tiempo en diseño responsivo.</w:t>
+      </w:r>
+    </w:p>
+    <w:p>
+      <w:pPr>
+        <w:numPr>
+          <w:ilvl w:val="2"/>
+          <w:numId w:val="6"/>
+        </w:numPr>
+        <w:rPr>
+          <w:rFonts w:ascii="Consolas" w:hAnsi="Consolas"/>
+          <w:sz w:val="28"/>
+          <w:szCs w:val="28"/>
+        </w:rPr>
+      </w:pPr>
+      <w:r>
+        <w:rPr>
+          <w:rFonts w:ascii="Consolas" w:hAnsi="Consolas"/>
+          <w:sz w:val="28"/>
+          <w:szCs w:val="28"/>
+        </w:rPr>
+        <w:t xml:space="preserve">Incorporar un modo claro/oscuro </w:t>
+      </w:r>
+      <w:proofErr w:type="gramStart"/>
+      <w:r>
+        <w:rPr>
+          <w:rFonts w:ascii="Consolas" w:hAnsi="Consolas"/>
+          <w:sz w:val="28"/>
+          <w:szCs w:val="28"/>
+        </w:rPr>
+        <w:t>dinámico mejora</w:t>
+      </w:r>
+      <w:proofErr w:type="gramEnd"/>
+      <w:r>
+        <w:rPr>
+          <w:rFonts w:ascii="Consolas" w:hAnsi="Consolas"/>
+          <w:sz w:val="28"/>
+          <w:szCs w:val="28"/>
+        </w:rPr>
+        <w:t xml:space="preserve"> la experiencia del usuario y da un toque moderno.</w:t>
+      </w:r>
+    </w:p>
+    <w:p>
+      <w:pPr>
+        <w:numPr>
+          <w:ilvl w:val="1"/>
+          <w:numId w:val="6"/>
+        </w:numPr>
+        <w:rPr>
+          <w:rFonts w:ascii="Consolas" w:hAnsi="Consolas"/>
+          <w:sz w:val="28"/>
+          <w:szCs w:val="28"/>
+        </w:rPr>
+      </w:pPr>
+      <w:r>
+        <w:rPr>
+          <w:rFonts w:ascii="Consolas" w:hAnsi="Consolas"/>
+          <w:b/>
+          <w:bCs/>
+          <w:sz w:val="28"/>
+          <w:szCs w:val="28"/>
+        </w:rPr>
+        <w:t>Recomendaciones para futuros desarrollos:</w:t>
+      </w:r>
+    </w:p>
+    <w:p>
+      <w:pPr>
+        <w:numPr>
+          <w:ilvl w:val="2"/>
+          <w:numId w:val="6"/>
+        </w:numPr>
+        <w:rPr>
+          <w:rFonts w:ascii="Consolas" w:hAnsi="Consolas"/>
+          <w:sz w:val="28"/>
+          <w:szCs w:val="28"/>
+        </w:rPr>
+      </w:pPr>
+      <w:r>
+        <w:rPr>
+          <w:rFonts w:ascii="Consolas" w:hAnsi="Consolas"/>
+          <w:sz w:val="28"/>
+          <w:szCs w:val="28"/>
+        </w:rPr>
+        <w:t>Integrar funcionalidades más avanzadas, como historial de cálculos o memoria.</w:t>
+      </w:r>
+    </w:p>
+    <w:p>
+      <w:pPr>
+        <w:numPr>
+          <w:ilvl w:val="2"/>
+          <w:numId w:val="6"/>
+        </w:numPr>
+        <w:rPr>
+          <w:rFonts w:ascii="Consolas" w:hAnsi="Consolas"/>
+          <w:sz w:val="28"/>
+          <w:szCs w:val="28"/>
+        </w:rPr>
+      </w:pPr>
+      <w:r>
+        <w:rPr>
+          <w:rFonts w:ascii="Consolas" w:hAnsi="Consolas"/>
+          <w:sz w:val="28"/>
+          <w:szCs w:val="28"/>
+        </w:rPr>
+        <w:t>Explorar frameworks como React para mejorar la estructura y escalabilidad.</w:t>
+      </w:r>
+    </w:p>
+    <w:p>
+      <w:pPr>
+        <w:numPr>
+          <w:ilvl w:val="2"/>
+          <w:numId w:val="6"/>
+        </w:numPr>
+        <w:rPr>
+          <w:rFonts w:ascii="Consolas" w:hAnsi="Consolas"/>
+          <w:sz w:val="28"/>
+          <w:szCs w:val="28"/>
+        </w:rPr>
+      </w:pPr>
+      <w:r>
+        <w:rPr>
+          <w:rFonts w:ascii="Consolas" w:hAnsi="Consolas"/>
+          <w:sz w:val="28"/>
+          <w:szCs w:val="28"/>
+        </w:rPr>
+        <w:t>Considerar la internacionalización, permitiendo diferentes formatos numéricos y separadores.</w:t>
       </w:r>
     </w:p>
     <w:p>
@@ -230,6 +2678,240 @@
 <file path=word/numbering.xml><?xml version="1.0" encoding="utf-8"?>
 <w:numbering xmlns:wpc="http://schemas.microsoft.com/office/word/2010/wordprocessingCanvas" xmlns:cx="http://schemas.microsoft.com/office/drawing/2014/chartex" xmlns:cx1="http://schemas.microsoft.com/office/drawing/2015/9/8/chartex" xmlns:cx2="http://schemas.microsoft.com/office/drawing/2015/10/21/chartex" xmlns:cx3="http://schemas.microsoft.com/office/drawing/2016/5/9/chartex" xmlns:cx4="http://schemas.microsoft.com/office/drawing/2016/5/10/chartex" xmlns:cx5="http://schemas.microsoft.com/office/drawing/2016/5/11/chartex" xmlns:cx6="http://schemas.microsoft.com/office/drawing/2016/5/12/chartex" xmlns:cx7="http://schemas.microsoft.com/office/drawing/2016/5/13/chartex" xmlns:cx8="http://schemas.microsoft.com/office/drawing/2016/5/14/chartex" xmlns:mc="http://schemas.openxmlformats.org/markup-compatibility/2006" xmlns:aink="http://schemas.microsoft.com/office/drawing/2016/ink" xmlns:am3d="http://schemas.microsoft.com/office/drawing/2017/model3d" xmlns:o="urn:schemas-microsoft-com:office:office" xmlns:oel="http://schemas.microsoft.com/office/2019/extlst" xmlns:r="http://schemas.openxmlformats.org/officeDocument/2006/relationships" xmlns:m="http://schemas.openxmlformats.org/officeDocument/2006/math" xmlns:v="urn:schemas-microsoft-com:vml" xmlns:wp14="http://schemas.microsoft.com/office/word/2010/wordprocessingDrawing" xmlns:wp="http://schemas.openxmlformats.org/drawingml/2006/wordprocessingDrawing" xmlns:w10="urn:schemas-microsoft-com:office:word" xmlns:w="http://schemas.openxmlformats.org/wordprocessingml/2006/main" xmlns:w14="http://schemas.microsoft.com/office/word/2010/wordml" xmlns:w15="http://schemas.microsoft.com/office/word/2012/wordml" xmlns:w16cex="http://schemas.microsoft.com/office/word/2018/wordml/cex" xmlns:w16cid="http://schemas.microsoft.com/office/word/2016/wordml/cid" xmlns:w16="http://schemas.microsoft.com/office/word/2018/wordml" xmlns:w16du="http://schemas.microsoft.com/office/word/2023/wordml/word16du" xmlns:w16sdtdh="http://schemas.microsoft.com/office/word/2020/wordml/sdtdatahash" xmlns:w16se="http://schemas.microsoft.com/office/word/2015/wordml/symex" xmlns:wpg="http://schemas.microsoft.com/office/word/2010/wordprocessingGroup" xmlns:wpi="http://schemas.microsoft.com/office/word/2010/wordprocessingInk" xmlns:wne="http://schemas.microsoft.com/office/word/2006/wordml" xmlns:wps="http://schemas.microsoft.com/office/word/2010/wordprocessingShape" mc:Ignorable="w14 w15 w16se w16cid w16 w16cex w16sdtdh w16du wp14">
   <w:abstractNum w:abstractNumId="0" w15:restartNumberingAfterBreak="0">
+    <w:nsid w:val="0E82462A"/>
+    <w:multiLevelType w:val="multilevel"/>
+    <w:tmpl w:val="0F28C52E"/>
+    <w:lvl w:ilvl="0">
+      <w:start w:val="5"/>
+      <w:numFmt w:val="decimal"/>
+      <w:lvlText w:val="%1."/>
+      <w:lvlJc w:val="left"/>
+      <w:pPr>
+        <w:tabs>
+          <w:tab w:val="num" w:pos="720"/>
+        </w:tabs>
+        <w:ind w:left="720" w:hanging="360"/>
+      </w:pPr>
+    </w:lvl>
+    <w:lvl w:ilvl="1">
+      <w:start w:val="1"/>
+      <w:numFmt w:val="bullet"/>
+      <w:lvlText w:val="o"/>
+      <w:lvlJc w:val="left"/>
+      <w:pPr>
+        <w:tabs>
+          <w:tab w:val="num" w:pos="1440"/>
+        </w:tabs>
+        <w:ind w:left="1440" w:hanging="360"/>
+      </w:pPr>
+      <w:rPr>
+        <w:rFonts w:ascii="Courier New" w:hAnsi="Courier New" w:hint="default"/>
+        <w:sz w:val="20"/>
+      </w:rPr>
+    </w:lvl>
+    <w:lvl w:ilvl="2">
+      <w:start w:val="1"/>
+      <w:numFmt w:val="bullet"/>
+      <w:lvlText w:val=""/>
+      <w:lvlJc w:val="left"/>
+      <w:pPr>
+        <w:tabs>
+          <w:tab w:val="num" w:pos="2160"/>
+        </w:tabs>
+        <w:ind w:left="2160" w:hanging="360"/>
+      </w:pPr>
+      <w:rPr>
+        <w:rFonts w:ascii="Wingdings" w:hAnsi="Wingdings" w:hint="default"/>
+        <w:sz w:val="20"/>
+      </w:rPr>
+    </w:lvl>
+    <w:lvl w:ilvl="3" w:tentative="1">
+      <w:start w:val="1"/>
+      <w:numFmt w:val="decimal"/>
+      <w:lvlText w:val="%4."/>
+      <w:lvlJc w:val="left"/>
+      <w:pPr>
+        <w:tabs>
+          <w:tab w:val="num" w:pos="2880"/>
+        </w:tabs>
+        <w:ind w:left="2880" w:hanging="360"/>
+      </w:pPr>
+    </w:lvl>
+    <w:lvl w:ilvl="4" w:tentative="1">
+      <w:start w:val="1"/>
+      <w:numFmt w:val="decimal"/>
+      <w:lvlText w:val="%5."/>
+      <w:lvlJc w:val="left"/>
+      <w:pPr>
+        <w:tabs>
+          <w:tab w:val="num" w:pos="3600"/>
+        </w:tabs>
+        <w:ind w:left="3600" w:hanging="360"/>
+      </w:pPr>
+    </w:lvl>
+    <w:lvl w:ilvl="5" w:tentative="1">
+      <w:start w:val="1"/>
+      <w:numFmt w:val="decimal"/>
+      <w:lvlText w:val="%6."/>
+      <w:lvlJc w:val="left"/>
+      <w:pPr>
+        <w:tabs>
+          <w:tab w:val="num" w:pos="4320"/>
+        </w:tabs>
+        <w:ind w:left="4320" w:hanging="360"/>
+      </w:pPr>
+    </w:lvl>
+    <w:lvl w:ilvl="6" w:tentative="1">
+      <w:start w:val="1"/>
+      <w:numFmt w:val="decimal"/>
+      <w:lvlText w:val="%7."/>
+      <w:lvlJc w:val="left"/>
+      <w:pPr>
+        <w:tabs>
+          <w:tab w:val="num" w:pos="5040"/>
+        </w:tabs>
+        <w:ind w:left="5040" w:hanging="360"/>
+      </w:pPr>
+    </w:lvl>
+    <w:lvl w:ilvl="7" w:tentative="1">
+      <w:start w:val="1"/>
+      <w:numFmt w:val="decimal"/>
+      <w:lvlText w:val="%8."/>
+      <w:lvlJc w:val="left"/>
+      <w:pPr>
+        <w:tabs>
+          <w:tab w:val="num" w:pos="5760"/>
+        </w:tabs>
+        <w:ind w:left="5760" w:hanging="360"/>
+      </w:pPr>
+    </w:lvl>
+    <w:lvl w:ilvl="8" w:tentative="1">
+      <w:start w:val="1"/>
+      <w:numFmt w:val="decimal"/>
+      <w:lvlText w:val="%9."/>
+      <w:lvlJc w:val="left"/>
+      <w:pPr>
+        <w:tabs>
+          <w:tab w:val="num" w:pos="6480"/>
+        </w:tabs>
+        <w:ind w:left="6480" w:hanging="360"/>
+      </w:pPr>
+    </w:lvl>
+  </w:abstractNum>
+  <w:abstractNum w:abstractNumId="1" w15:restartNumberingAfterBreak="0">
+    <w:nsid w:val="105E06FD"/>
+    <w:multiLevelType w:val="multilevel"/>
+    <w:tmpl w:val="A4D05752"/>
+    <w:lvl w:ilvl="0">
+      <w:start w:val="3"/>
+      <w:numFmt w:val="decimal"/>
+      <w:lvlText w:val="%1."/>
+      <w:lvlJc w:val="left"/>
+      <w:pPr>
+        <w:tabs>
+          <w:tab w:val="num" w:pos="720"/>
+        </w:tabs>
+        <w:ind w:left="720" w:hanging="360"/>
+      </w:pPr>
+    </w:lvl>
+    <w:lvl w:ilvl="1" w:tentative="1">
+      <w:start w:val="1"/>
+      <w:numFmt w:val="decimal"/>
+      <w:lvlText w:val="%2."/>
+      <w:lvlJc w:val="left"/>
+      <w:pPr>
+        <w:tabs>
+          <w:tab w:val="num" w:pos="1440"/>
+        </w:tabs>
+        <w:ind w:left="1440" w:hanging="360"/>
+      </w:pPr>
+    </w:lvl>
+    <w:lvl w:ilvl="2" w:tentative="1">
+      <w:start w:val="1"/>
+      <w:numFmt w:val="decimal"/>
+      <w:lvlText w:val="%3."/>
+      <w:lvlJc w:val="left"/>
+      <w:pPr>
+        <w:tabs>
+          <w:tab w:val="num" w:pos="2160"/>
+        </w:tabs>
+        <w:ind w:left="2160" w:hanging="360"/>
+      </w:pPr>
+    </w:lvl>
+    <w:lvl w:ilvl="3" w:tentative="1">
+      <w:start w:val="1"/>
+      <w:numFmt w:val="decimal"/>
+      <w:lvlText w:val="%4."/>
+      <w:lvlJc w:val="left"/>
+      <w:pPr>
+        <w:tabs>
+          <w:tab w:val="num" w:pos="2880"/>
+        </w:tabs>
+        <w:ind w:left="2880" w:hanging="360"/>
+      </w:pPr>
+    </w:lvl>
+    <w:lvl w:ilvl="4" w:tentative="1">
+      <w:start w:val="1"/>
+      <w:numFmt w:val="decimal"/>
+      <w:lvlText w:val="%5."/>
+      <w:lvlJc w:val="left"/>
+      <w:pPr>
+        <w:tabs>
+          <w:tab w:val="num" w:pos="3600"/>
+        </w:tabs>
+        <w:ind w:left="3600" w:hanging="360"/>
+      </w:pPr>
+    </w:lvl>
+    <w:lvl w:ilvl="5" w:tentative="1">
+      <w:start w:val="1"/>
+      <w:numFmt w:val="decimal"/>
+      <w:lvlText w:val="%6."/>
+      <w:lvlJc w:val="left"/>
+      <w:pPr>
+        <w:tabs>
+          <w:tab w:val="num" w:pos="4320"/>
+        </w:tabs>
+        <w:ind w:left="4320" w:hanging="360"/>
+      </w:pPr>
+    </w:lvl>
+    <w:lvl w:ilvl="6" w:tentative="1">
+      <w:start w:val="1"/>
+      <w:numFmt w:val="decimal"/>
+      <w:lvlText w:val="%7."/>
+      <w:lvlJc w:val="left"/>
+      <w:pPr>
+        <w:tabs>
+          <w:tab w:val="num" w:pos="5040"/>
+        </w:tabs>
+        <w:ind w:left="5040" w:hanging="360"/>
+      </w:pPr>
+    </w:lvl>
+    <w:lvl w:ilvl="7" w:tentative="1">
+      <w:start w:val="1"/>
+      <w:numFmt w:val="decimal"/>
+      <w:lvlText w:val="%8."/>
+      <w:lvlJc w:val="left"/>
+      <w:pPr>
+        <w:tabs>
+          <w:tab w:val="num" w:pos="5760"/>
+        </w:tabs>
+        <w:ind w:left="5760" w:hanging="360"/>
+      </w:pPr>
+    </w:lvl>
+    <w:lvl w:ilvl="8" w:tentative="1">
+      <w:start w:val="1"/>
+      <w:numFmt w:val="decimal"/>
+      <w:lvlText w:val="%9."/>
+      <w:lvlJc w:val="left"/>
+      <w:pPr>
+        <w:tabs>
+          <w:tab w:val="num" w:pos="6480"/>
+        </w:tabs>
+        <w:ind w:left="6480" w:hanging="360"/>
+      </w:pPr>
+    </w:lvl>
+  </w:abstractNum>
+  <w:abstractNum w:abstractNumId="2" w15:restartNumberingAfterBreak="0">
     <w:nsid w:val="2B3F44E5"/>
     <w:multiLevelType w:val="multilevel"/>
     <w:tmpl w:val="7E1C5D46"/>
@@ -342,7 +3024,361 @@
       </w:pPr>
     </w:lvl>
   </w:abstractNum>
+  <w:abstractNum w:abstractNumId="3" w15:restartNumberingAfterBreak="0">
+    <w:nsid w:val="377C4583"/>
+    <w:multiLevelType w:val="multilevel"/>
+    <w:tmpl w:val="EABA7920"/>
+    <w:lvl w:ilvl="0">
+      <w:start w:val="4"/>
+      <w:numFmt w:val="decimal"/>
+      <w:lvlText w:val="%1."/>
+      <w:lvlJc w:val="left"/>
+      <w:pPr>
+        <w:tabs>
+          <w:tab w:val="num" w:pos="720"/>
+        </w:tabs>
+        <w:ind w:left="720" w:hanging="360"/>
+      </w:pPr>
+    </w:lvl>
+    <w:lvl w:ilvl="1" w:tentative="1">
+      <w:start w:val="1"/>
+      <w:numFmt w:val="decimal"/>
+      <w:lvlText w:val="%2."/>
+      <w:lvlJc w:val="left"/>
+      <w:pPr>
+        <w:tabs>
+          <w:tab w:val="num" w:pos="1440"/>
+        </w:tabs>
+        <w:ind w:left="1440" w:hanging="360"/>
+      </w:pPr>
+    </w:lvl>
+    <w:lvl w:ilvl="2" w:tentative="1">
+      <w:start w:val="1"/>
+      <w:numFmt w:val="decimal"/>
+      <w:lvlText w:val="%3."/>
+      <w:lvlJc w:val="left"/>
+      <w:pPr>
+        <w:tabs>
+          <w:tab w:val="num" w:pos="2160"/>
+        </w:tabs>
+        <w:ind w:left="2160" w:hanging="360"/>
+      </w:pPr>
+    </w:lvl>
+    <w:lvl w:ilvl="3" w:tentative="1">
+      <w:start w:val="1"/>
+      <w:numFmt w:val="decimal"/>
+      <w:lvlText w:val="%4."/>
+      <w:lvlJc w:val="left"/>
+      <w:pPr>
+        <w:tabs>
+          <w:tab w:val="num" w:pos="2880"/>
+        </w:tabs>
+        <w:ind w:left="2880" w:hanging="360"/>
+      </w:pPr>
+    </w:lvl>
+    <w:lvl w:ilvl="4" w:tentative="1">
+      <w:start w:val="1"/>
+      <w:numFmt w:val="decimal"/>
+      <w:lvlText w:val="%5."/>
+      <w:lvlJc w:val="left"/>
+      <w:pPr>
+        <w:tabs>
+          <w:tab w:val="num" w:pos="3600"/>
+        </w:tabs>
+        <w:ind w:left="3600" w:hanging="360"/>
+      </w:pPr>
+    </w:lvl>
+    <w:lvl w:ilvl="5" w:tentative="1">
+      <w:start w:val="1"/>
+      <w:numFmt w:val="decimal"/>
+      <w:lvlText w:val="%6."/>
+      <w:lvlJc w:val="left"/>
+      <w:pPr>
+        <w:tabs>
+          <w:tab w:val="num" w:pos="4320"/>
+        </w:tabs>
+        <w:ind w:left="4320" w:hanging="360"/>
+      </w:pPr>
+    </w:lvl>
+    <w:lvl w:ilvl="6" w:tentative="1">
+      <w:start w:val="1"/>
+      <w:numFmt w:val="decimal"/>
+      <w:lvlText w:val="%7."/>
+      <w:lvlJc w:val="left"/>
+      <w:pPr>
+        <w:tabs>
+          <w:tab w:val="num" w:pos="5040"/>
+        </w:tabs>
+        <w:ind w:left="5040" w:hanging="360"/>
+      </w:pPr>
+    </w:lvl>
+    <w:lvl w:ilvl="7" w:tentative="1">
+      <w:start w:val="1"/>
+      <w:numFmt w:val="decimal"/>
+      <w:lvlText w:val="%8."/>
+      <w:lvlJc w:val="left"/>
+      <w:pPr>
+        <w:tabs>
+          <w:tab w:val="num" w:pos="5760"/>
+        </w:tabs>
+        <w:ind w:left="5760" w:hanging="360"/>
+      </w:pPr>
+    </w:lvl>
+    <w:lvl w:ilvl="8" w:tentative="1">
+      <w:start w:val="1"/>
+      <w:numFmt w:val="decimal"/>
+      <w:lvlText w:val="%9."/>
+      <w:lvlJc w:val="left"/>
+      <w:pPr>
+        <w:tabs>
+          <w:tab w:val="num" w:pos="6480"/>
+        </w:tabs>
+        <w:ind w:left="6480" w:hanging="360"/>
+      </w:pPr>
+    </w:lvl>
+  </w:abstractNum>
+  <w:abstractNum w:abstractNumId="4" w15:restartNumberingAfterBreak="0">
+    <w:nsid w:val="39AA5E06"/>
+    <w:multiLevelType w:val="multilevel"/>
+    <w:tmpl w:val="8C865BC8"/>
+    <w:lvl w:ilvl="0">
+      <w:start w:val="1"/>
+      <w:numFmt w:val="decimal"/>
+      <w:lvlText w:val="%1."/>
+      <w:lvlJc w:val="left"/>
+      <w:pPr>
+        <w:tabs>
+          <w:tab w:val="num" w:pos="720"/>
+        </w:tabs>
+        <w:ind w:left="720" w:hanging="360"/>
+      </w:pPr>
+    </w:lvl>
+    <w:lvl w:ilvl="1" w:tentative="1">
+      <w:start w:val="1"/>
+      <w:numFmt w:val="decimal"/>
+      <w:lvlText w:val="%2."/>
+      <w:lvlJc w:val="left"/>
+      <w:pPr>
+        <w:tabs>
+          <w:tab w:val="num" w:pos="1440"/>
+        </w:tabs>
+        <w:ind w:left="1440" w:hanging="360"/>
+      </w:pPr>
+    </w:lvl>
+    <w:lvl w:ilvl="2" w:tentative="1">
+      <w:start w:val="1"/>
+      <w:numFmt w:val="decimal"/>
+      <w:lvlText w:val="%3."/>
+      <w:lvlJc w:val="left"/>
+      <w:pPr>
+        <w:tabs>
+          <w:tab w:val="num" w:pos="2160"/>
+        </w:tabs>
+        <w:ind w:left="2160" w:hanging="360"/>
+      </w:pPr>
+    </w:lvl>
+    <w:lvl w:ilvl="3" w:tentative="1">
+      <w:start w:val="1"/>
+      <w:numFmt w:val="decimal"/>
+      <w:lvlText w:val="%4."/>
+      <w:lvlJc w:val="left"/>
+      <w:pPr>
+        <w:tabs>
+          <w:tab w:val="num" w:pos="2880"/>
+        </w:tabs>
+        <w:ind w:left="2880" w:hanging="360"/>
+      </w:pPr>
+    </w:lvl>
+    <w:lvl w:ilvl="4" w:tentative="1">
+      <w:start w:val="1"/>
+      <w:numFmt w:val="decimal"/>
+      <w:lvlText w:val="%5."/>
+      <w:lvlJc w:val="left"/>
+      <w:pPr>
+        <w:tabs>
+          <w:tab w:val="num" w:pos="3600"/>
+        </w:tabs>
+        <w:ind w:left="3600" w:hanging="360"/>
+      </w:pPr>
+    </w:lvl>
+    <w:lvl w:ilvl="5" w:tentative="1">
+      <w:start w:val="1"/>
+      <w:numFmt w:val="decimal"/>
+      <w:lvlText w:val="%6."/>
+      <w:lvlJc w:val="left"/>
+      <w:pPr>
+        <w:tabs>
+          <w:tab w:val="num" w:pos="4320"/>
+        </w:tabs>
+        <w:ind w:left="4320" w:hanging="360"/>
+      </w:pPr>
+    </w:lvl>
+    <w:lvl w:ilvl="6" w:tentative="1">
+      <w:start w:val="1"/>
+      <w:numFmt w:val="decimal"/>
+      <w:lvlText w:val="%7."/>
+      <w:lvlJc w:val="left"/>
+      <w:pPr>
+        <w:tabs>
+          <w:tab w:val="num" w:pos="5040"/>
+        </w:tabs>
+        <w:ind w:left="5040" w:hanging="360"/>
+      </w:pPr>
+    </w:lvl>
+    <w:lvl w:ilvl="7" w:tentative="1">
+      <w:start w:val="1"/>
+      <w:numFmt w:val="decimal"/>
+      <w:lvlText w:val="%8."/>
+      <w:lvlJc w:val="left"/>
+      <w:pPr>
+        <w:tabs>
+          <w:tab w:val="num" w:pos="5760"/>
+        </w:tabs>
+        <w:ind w:left="5760" w:hanging="360"/>
+      </w:pPr>
+    </w:lvl>
+    <w:lvl w:ilvl="8" w:tentative="1">
+      <w:start w:val="1"/>
+      <w:numFmt w:val="decimal"/>
+      <w:lvlText w:val="%9."/>
+      <w:lvlJc w:val="left"/>
+      <w:pPr>
+        <w:tabs>
+          <w:tab w:val="num" w:pos="6480"/>
+        </w:tabs>
+        <w:ind w:left="6480" w:hanging="360"/>
+      </w:pPr>
+    </w:lvl>
+  </w:abstractNum>
+  <w:abstractNum w:abstractNumId="5" w15:restartNumberingAfterBreak="0">
+    <w:nsid w:val="7F692214"/>
+    <w:multiLevelType w:val="multilevel"/>
+    <w:tmpl w:val="1EF4E4A8"/>
+    <w:lvl w:ilvl="0">
+      <w:start w:val="2"/>
+      <w:numFmt w:val="decimal"/>
+      <w:lvlText w:val="%1."/>
+      <w:lvlJc w:val="left"/>
+      <w:pPr>
+        <w:tabs>
+          <w:tab w:val="num" w:pos="720"/>
+        </w:tabs>
+        <w:ind w:left="720" w:hanging="360"/>
+      </w:pPr>
+    </w:lvl>
+    <w:lvl w:ilvl="1" w:tentative="1">
+      <w:start w:val="1"/>
+      <w:numFmt w:val="decimal"/>
+      <w:lvlText w:val="%2."/>
+      <w:lvlJc w:val="left"/>
+      <w:pPr>
+        <w:tabs>
+          <w:tab w:val="num" w:pos="1440"/>
+        </w:tabs>
+        <w:ind w:left="1440" w:hanging="360"/>
+      </w:pPr>
+    </w:lvl>
+    <w:lvl w:ilvl="2" w:tentative="1">
+      <w:start w:val="1"/>
+      <w:numFmt w:val="decimal"/>
+      <w:lvlText w:val="%3."/>
+      <w:lvlJc w:val="left"/>
+      <w:pPr>
+        <w:tabs>
+          <w:tab w:val="num" w:pos="2160"/>
+        </w:tabs>
+        <w:ind w:left="2160" w:hanging="360"/>
+      </w:pPr>
+    </w:lvl>
+    <w:lvl w:ilvl="3" w:tentative="1">
+      <w:start w:val="1"/>
+      <w:numFmt w:val="decimal"/>
+      <w:lvlText w:val="%4."/>
+      <w:lvlJc w:val="left"/>
+      <w:pPr>
+        <w:tabs>
+          <w:tab w:val="num" w:pos="2880"/>
+        </w:tabs>
+        <w:ind w:left="2880" w:hanging="360"/>
+      </w:pPr>
+    </w:lvl>
+    <w:lvl w:ilvl="4" w:tentative="1">
+      <w:start w:val="1"/>
+      <w:numFmt w:val="decimal"/>
+      <w:lvlText w:val="%5."/>
+      <w:lvlJc w:val="left"/>
+      <w:pPr>
+        <w:tabs>
+          <w:tab w:val="num" w:pos="3600"/>
+        </w:tabs>
+        <w:ind w:left="3600" w:hanging="360"/>
+      </w:pPr>
+    </w:lvl>
+    <w:lvl w:ilvl="5" w:tentative="1">
+      <w:start w:val="1"/>
+      <w:numFmt w:val="decimal"/>
+      <w:lvlText w:val="%6."/>
+      <w:lvlJc w:val="left"/>
+      <w:pPr>
+        <w:tabs>
+          <w:tab w:val="num" w:pos="4320"/>
+        </w:tabs>
+        <w:ind w:left="4320" w:hanging="360"/>
+      </w:pPr>
+    </w:lvl>
+    <w:lvl w:ilvl="6" w:tentative="1">
+      <w:start w:val="1"/>
+      <w:numFmt w:val="decimal"/>
+      <w:lvlText w:val="%7."/>
+      <w:lvlJc w:val="left"/>
+      <w:pPr>
+        <w:tabs>
+          <w:tab w:val="num" w:pos="5040"/>
+        </w:tabs>
+        <w:ind w:left="5040" w:hanging="360"/>
+      </w:pPr>
+    </w:lvl>
+    <w:lvl w:ilvl="7" w:tentative="1">
+      <w:start w:val="1"/>
+      <w:numFmt w:val="decimal"/>
+      <w:lvlText w:val="%8."/>
+      <w:lvlJc w:val="left"/>
+      <w:pPr>
+        <w:tabs>
+          <w:tab w:val="num" w:pos="5760"/>
+        </w:tabs>
+        <w:ind w:left="5760" w:hanging="360"/>
+      </w:pPr>
+    </w:lvl>
+    <w:lvl w:ilvl="8" w:tentative="1">
+      <w:start w:val="1"/>
+      <w:numFmt w:val="decimal"/>
+      <w:lvlText w:val="%9."/>
+      <w:lvlJc w:val="left"/>
+      <w:pPr>
+        <w:tabs>
+          <w:tab w:val="num" w:pos="6480"/>
+        </w:tabs>
+        <w:ind w:left="6480" w:hanging="360"/>
+      </w:pPr>
+    </w:lvl>
+  </w:abstractNum>
   <w:num w:numId="1" w16cid:durableId="1465810159">
+    <w:abstractNumId w:val="2"/>
+  </w:num>
+  <w:num w:numId="2" w16cid:durableId="1315187127">
+    <w:abstractNumId w:val="4"/>
+  </w:num>
+  <w:num w:numId="3" w16cid:durableId="1594781897">
+    <w:abstractNumId w:val="5"/>
+  </w:num>
+  <w:num w:numId="4" w16cid:durableId="726687858">
+    <w:abstractNumId w:val="1"/>
+  </w:num>
+  <w:num w:numId="5" w16cid:durableId="259535022">
+    <w:abstractNumId w:val="3"/>
+  </w:num>
+  <w:num w:numId="6" w16cid:durableId="23949753">
     <w:abstractNumId w:val="0"/>
   </w:num>
 </w:numbering>
@@ -775,6 +3811,28 @@
     <w:semiHidden/>
     <w:unhideWhenUsed/>
   </w:style>
+  <w:style w:type="paragraph" w:styleId="Prrafodelista">
+    <w:name w:val="List Paragraph"/>
+    <w:basedOn w:val="Normal"/>
+    <w:uiPriority w:val="34"/>
+    <w:qFormat/>
+    <w:rsid w:val="00DC0529"/>
+    <w:pPr>
+      <w:ind w:left="720"/>
+      <w:contextualSpacing/>
+    </w:pPr>
+  </w:style>
+  <w:style w:type="character" w:styleId="Hipervnculo">
+    <w:name w:val="Hyperlink"/>
+    <w:basedOn w:val="Fuentedeprrafopredeter"/>
+    <w:uiPriority w:val="99"/>
+    <w:unhideWhenUsed/>
+    <w:rsid w:val="00DC0529"/>
+    <w:rPr>
+      <w:color w:val="0563C1" w:themeColor="hyperlink"/>
+      <w:u w:val="single"/>
+    </w:rPr>
+  </w:style>
 </w:styles>
 </file>
 

</xml_diff>